<commit_message>
update test case description docx file
</commit_message>
<xml_diff>
--- a/test_cases_description.docx
+++ b/test_cases_description.docx
@@ -81,6 +81,115 @@
           <w:shd w:val="clear" w:color="auto" w:fill="ceddeb"/>
         </w:tblPrEx>
         <w:trPr>
+          <w:trHeight w:val="440" w:hRule="atLeast"/>
+        </w:trPr>
+        <w:tc>
+          <w:tcPr>
+            <w:tcW w:type="dxa" w:w="4670"/>
+            <w:tcBorders>
+              <w:top w:val="single" w:color="ffffff" w:sz="8" w:space="0" w:shadow="0" w:frame="0"/>
+              <w:left w:val="single" w:color="ffffff" w:sz="8" w:space="0" w:shadow="0" w:frame="0"/>
+              <w:bottom w:val="single" w:color="ffffff" w:sz="8" w:space="0" w:shadow="0" w:frame="0"/>
+              <w:right w:val="single" w:color="ffffff" w:sz="8" w:space="0" w:shadow="0" w:frame="0"/>
+            </w:tcBorders>
+            <w:shd w:val="clear" w:color="auto" w:fill="ceddeb"/>
+            <w:tcMar>
+              <w:top w:type="dxa" w:w="0"/>
+              <w:left w:type="dxa" w:w="0"/>
+              <w:bottom w:type="dxa" w:w="0"/>
+              <w:right w:type="dxa" w:w="0"/>
+            </w:tcMar>
+            <w:vAlign w:val="top"/>
+          </w:tcPr>
+          <w:p>
+            <w:pPr>
+              <w:pStyle w:val="Body A"/>
+            </w:pPr>
+            <w:r>
+              <w:rPr>
+                <w:rFonts w:ascii="Helvetica" w:hAnsi="Helvetica"/>
+                <w:b w:val="1"/>
+                <w:bCs w:val="1"/>
+                <w:sz w:val="24"/>
+                <w:szCs w:val="24"/>
+                <w:rtl w:val="0"/>
+              </w:rPr>
+              <w:t>Test Case</w:t>
+            </w:r>
+          </w:p>
+        </w:tc>
+        <w:tc>
+          <w:tcPr>
+            <w:tcW w:type="dxa" w:w="4670"/>
+            <w:tcBorders>
+              <w:top w:val="single" w:color="ffffff" w:sz="8" w:space="0" w:shadow="0" w:frame="0"/>
+              <w:left w:val="single" w:color="ffffff" w:sz="8" w:space="0" w:shadow="0" w:frame="0"/>
+              <w:bottom w:val="single" w:color="ffffff" w:sz="8" w:space="0" w:shadow="0" w:frame="0"/>
+              <w:right w:val="single" w:color="ffffff" w:sz="8" w:space="0" w:shadow="0" w:frame="0"/>
+            </w:tcBorders>
+            <w:shd w:val="clear" w:color="auto" w:fill="ceddeb"/>
+            <w:tcMar>
+              <w:top w:type="dxa" w:w="0"/>
+              <w:left w:type="dxa" w:w="0"/>
+              <w:bottom w:type="dxa" w:w="0"/>
+              <w:right w:type="dxa" w:w="0"/>
+            </w:tcMar>
+            <w:vAlign w:val="top"/>
+          </w:tcPr>
+          <w:p>
+            <w:pPr>
+              <w:keepNext w:val="0"/>
+              <w:keepLines w:val="0"/>
+              <w:pageBreakBefore w:val="0"/>
+              <w:widowControl w:val="1"/>
+              <w:shd w:val="clear" w:color="auto" w:fill="auto"/>
+              <w:tabs>
+                <w:tab w:val="left" w:pos="1440"/>
+                <w:tab w:val="left" w:pos="2880"/>
+                <w:tab w:val="left" w:pos="4320"/>
+              </w:tabs>
+              <w:suppressAutoHyphens w:val="1"/>
+              <w:bidi w:val="0"/>
+              <w:spacing w:before="0" w:after="0" w:line="240" w:lineRule="auto"/>
+              <w:ind w:left="0" w:right="0" w:firstLine="0"/>
+              <w:jc w:val="left"/>
+              <w:outlineLvl w:val="0"/>
+              <w:rPr>
+                <w:rtl w:val="0"/>
+              </w:rPr>
+            </w:pPr>
+            <w:r>
+              <w:rPr>
+                <w:rFonts w:ascii="Helvetica" w:cs="Arial Unicode MS" w:hAnsi="Helvetica" w:eastAsia="Arial Unicode MS"/>
+                <w:b w:val="1"/>
+                <w:bCs w:val="1"/>
+                <w:i w:val="0"/>
+                <w:iCs w:val="0"/>
+                <w:caps w:val="0"/>
+                <w:smallCaps w:val="0"/>
+                <w:strike w:val="0"/>
+                <w:dstrike w:val="0"/>
+                <w:outline w:val="0"/>
+                <w:color w:val="000000"/>
+                <w:spacing w:val="0"/>
+                <w:kern w:val="0"/>
+                <w:position w:val="0"/>
+                <w:sz w:val="24"/>
+                <w:szCs w:val="24"/>
+                <w:u w:val="none"/>
+                <w:vertAlign w:val="baseline"/>
+                <w:rtl w:val="0"/>
+              </w:rPr>
+              <w:t>Description</w:t>
+            </w:r>
+          </w:p>
+        </w:tc>
+      </w:tr>
+      <w:tr>
+        <w:tblPrEx>
+          <w:shd w:val="clear" w:color="auto" w:fill="ceddeb"/>
+        </w:tblPrEx>
+        <w:trPr>
           <w:trHeight w:val="540" w:hRule="atLeast"/>
         </w:trPr>
         <w:tc>
@@ -92,7 +201,7 @@
               <w:bottom w:val="single" w:color="ffffff" w:sz="8" w:space="0" w:shadow="0" w:frame="0"/>
               <w:right w:val="single" w:color="ffffff" w:sz="8" w:space="0" w:shadow="0" w:frame="0"/>
             </w:tcBorders>
-            <w:shd w:val="clear" w:color="auto" w:fill="ceddeb"/>
+            <w:shd w:val="clear" w:color="auto" w:fill="e8eef5"/>
             <w:tcMar>
               <w:top w:type="dxa" w:w="0"/>
               <w:left w:type="dxa" w:w="0"/>
@@ -123,7 +232,7 @@
               <w:bottom w:val="single" w:color="ffffff" w:sz="8" w:space="0" w:shadow="0" w:frame="0"/>
               <w:right w:val="single" w:color="ffffff" w:sz="8" w:space="0" w:shadow="0" w:frame="0"/>
             </w:tcBorders>
-            <w:shd w:val="clear" w:color="auto" w:fill="ceddeb"/>
+            <w:shd w:val="clear" w:color="auto" w:fill="e8eef5"/>
             <w:tcMar>
               <w:top w:type="dxa" w:w="0"/>
               <w:left w:type="dxa" w:w="0"/>
@@ -165,7 +274,7 @@
               <w:bottom w:val="single" w:color="ffffff" w:sz="8" w:space="0" w:shadow="0" w:frame="0"/>
               <w:right w:val="single" w:color="ffffff" w:sz="8" w:space="0" w:shadow="0" w:frame="0"/>
             </w:tcBorders>
-            <w:shd w:val="clear" w:color="auto" w:fill="e8eef5"/>
+            <w:shd w:val="clear" w:color="auto" w:fill="ceddeb"/>
             <w:tcMar>
               <w:top w:type="dxa" w:w="0"/>
               <w:left w:type="dxa" w:w="0"/>
@@ -196,7 +305,7 @@
               <w:bottom w:val="single" w:color="ffffff" w:sz="8" w:space="0" w:shadow="0" w:frame="0"/>
               <w:right w:val="single" w:color="ffffff" w:sz="8" w:space="0" w:shadow="0" w:frame="0"/>
             </w:tcBorders>
-            <w:shd w:val="clear" w:color="auto" w:fill="e8eef5"/>
+            <w:shd w:val="clear" w:color="auto" w:fill="ceddeb"/>
             <w:tcMar>
               <w:top w:type="dxa" w:w="0"/>
               <w:left w:type="dxa" w:w="0"/>
@@ -3605,18 +3714,772 @@
     <w:p>
       <w:pPr>
         <w:pStyle w:val="Body A"/>
+        <w:rPr>
+          <w:b w:val="1"/>
+          <w:bCs w:val="1"/>
+        </w:rPr>
       </w:pPr>
     </w:p>
     <w:p>
       <w:pPr>
         <w:pStyle w:val="Body A"/>
-      </w:pPr>
+        <w:rPr>
+          <w:b w:val="1"/>
+          <w:bCs w:val="1"/>
+        </w:rPr>
+      </w:pPr>
+      <w:r>
+        <w:rPr>
+          <w:b w:val="1"/>
+          <w:bCs w:val="1"/>
+          <w:rtl w:val="0"/>
+          <w:lang w:val="en-US"/>
+        </w:rPr>
+        <w:t>Connection</w:t>
+      </w:r>
     </w:p>
     <w:p>
       <w:pPr>
         <w:pStyle w:val="Body A"/>
       </w:pPr>
-      <w:r/>
+    </w:p>
+    <w:tbl>
+      <w:tblPr>
+        <w:tblW w:w="9340" w:type="dxa"/>
+        <w:jc w:val="left"/>
+        <w:tblInd w:w="108" w:type="dxa"/>
+        <w:tblBorders>
+          <w:top w:val="single" w:color="ffffff" w:sz="8" w:space="0" w:shadow="0" w:frame="0"/>
+          <w:left w:val="single" w:color="ffffff" w:sz="8" w:space="0" w:shadow="0" w:frame="0"/>
+          <w:bottom w:val="single" w:color="ffffff" w:sz="8" w:space="0" w:shadow="0" w:frame="0"/>
+          <w:right w:val="single" w:color="ffffff" w:sz="8" w:space="0" w:shadow="0" w:frame="0"/>
+          <w:insideH w:val="single" w:color="ffffff" w:sz="8" w:space="0" w:shadow="0" w:frame="0"/>
+          <w:insideV w:val="single" w:color="ffffff" w:sz="8" w:space="0" w:shadow="0" w:frame="0"/>
+        </w:tblBorders>
+        <w:shd w:val="clear" w:color="auto" w:fill="ceddeb"/>
+        <w:tblLayout w:type="fixed"/>
+      </w:tblPr>
+      <w:tblGrid>
+        <w:gridCol w:w="4670"/>
+        <w:gridCol w:w="4670"/>
+      </w:tblGrid>
+      <w:tr>
+        <w:tblPrEx>
+          <w:shd w:val="clear" w:color="auto" w:fill="ceddeb"/>
+        </w:tblPrEx>
+        <w:trPr>
+          <w:trHeight w:val="540" w:hRule="atLeast"/>
+        </w:trPr>
+        <w:tc>
+          <w:tcPr>
+            <w:tcW w:type="dxa" w:w="4670"/>
+            <w:tcBorders>
+              <w:top w:val="single" w:color="ffffff" w:sz="8" w:space="0" w:shadow="0" w:frame="0"/>
+              <w:left w:val="single" w:color="ffffff" w:sz="8" w:space="0" w:shadow="0" w:frame="0"/>
+              <w:bottom w:val="single" w:color="ffffff" w:sz="8" w:space="0" w:shadow="0" w:frame="0"/>
+              <w:right w:val="single" w:color="ffffff" w:sz="8" w:space="0" w:shadow="0" w:frame="0"/>
+            </w:tcBorders>
+            <w:shd w:val="clear" w:color="auto" w:fill="ceddeb"/>
+            <w:tcMar>
+              <w:top w:type="dxa" w:w="0"/>
+              <w:left w:type="dxa" w:w="0"/>
+              <w:bottom w:type="dxa" w:w="0"/>
+              <w:right w:type="dxa" w:w="0"/>
+            </w:tcMar>
+            <w:vAlign w:val="top"/>
+          </w:tcPr>
+          <w:p>
+            <w:pPr>
+              <w:pStyle w:val="Body A"/>
+            </w:pPr>
+            <w:r>
+              <w:rPr>
+                <w:rFonts w:ascii="Helvetica" w:cs="Arial Unicode MS" w:hAnsi="Helvetica" w:eastAsia="Arial Unicode MS"/>
+                <w:rtl w:val="0"/>
+              </w:rPr>
+              <w:t>Connections.testConnectionSuccess</w:t>
+            </w:r>
+          </w:p>
+        </w:tc>
+        <w:tc>
+          <w:tcPr>
+            <w:tcW w:type="dxa" w:w="4670"/>
+            <w:tcBorders>
+              <w:top w:val="single" w:color="ffffff" w:sz="8" w:space="0" w:shadow="0" w:frame="0"/>
+              <w:left w:val="single" w:color="ffffff" w:sz="8" w:space="0" w:shadow="0" w:frame="0"/>
+              <w:bottom w:val="single" w:color="ffffff" w:sz="8" w:space="0" w:shadow="0" w:frame="0"/>
+              <w:right w:val="single" w:color="ffffff" w:sz="8" w:space="0" w:shadow="0" w:frame="0"/>
+            </w:tcBorders>
+            <w:shd w:val="clear" w:color="auto" w:fill="ceddeb"/>
+            <w:tcMar>
+              <w:top w:type="dxa" w:w="0"/>
+              <w:left w:type="dxa" w:w="0"/>
+              <w:bottom w:type="dxa" w:w="0"/>
+              <w:right w:type="dxa" w:w="0"/>
+            </w:tcMar>
+            <w:vAlign w:val="top"/>
+          </w:tcPr>
+          <w:p>
+            <w:pPr>
+              <w:pStyle w:val="Body A"/>
+              <w:numPr>
+                <w:ilvl w:val="1"/>
+                <w:numId w:val="40"/>
+              </w:numPr>
+            </w:pPr>
+            <w:r>
+              <w:rPr>
+                <w:rtl w:val="0"/>
+              </w:rPr>
+              <w:t>test that the connect is success when the host and port are valid</w:t>
+            </w:r>
+          </w:p>
+        </w:tc>
+      </w:tr>
+      <w:tr>
+        <w:tblPrEx>
+          <w:shd w:val="clear" w:color="auto" w:fill="ceddeb"/>
+        </w:tblPrEx>
+        <w:trPr>
+          <w:trHeight w:val="540" w:hRule="atLeast"/>
+        </w:trPr>
+        <w:tc>
+          <w:tcPr>
+            <w:tcW w:type="dxa" w:w="4670"/>
+            <w:tcBorders>
+              <w:top w:val="single" w:color="ffffff" w:sz="8" w:space="0" w:shadow="0" w:frame="0"/>
+              <w:left w:val="single" w:color="ffffff" w:sz="8" w:space="0" w:shadow="0" w:frame="0"/>
+              <w:bottom w:val="single" w:color="ffffff" w:sz="8" w:space="0" w:shadow="0" w:frame="0"/>
+              <w:right w:val="single" w:color="ffffff" w:sz="8" w:space="0" w:shadow="0" w:frame="0"/>
+            </w:tcBorders>
+            <w:shd w:val="clear" w:color="auto" w:fill="e8eef5"/>
+            <w:tcMar>
+              <w:top w:type="dxa" w:w="0"/>
+              <w:left w:type="dxa" w:w="0"/>
+              <w:bottom w:type="dxa" w:w="0"/>
+              <w:right w:type="dxa" w:w="0"/>
+            </w:tcMar>
+            <w:vAlign w:val="top"/>
+          </w:tcPr>
+          <w:p>
+            <w:pPr>
+              <w:pStyle w:val="Body A"/>
+            </w:pPr>
+            <w:r>
+              <w:rPr>
+                <w:rFonts w:ascii="Helvetica" w:cs="Arial Unicode MS" w:hAnsi="Helvetica" w:eastAsia="Arial Unicode MS"/>
+                <w:rtl w:val="0"/>
+              </w:rPr>
+              <w:t>Connections.testUnknownHost</w:t>
+            </w:r>
+          </w:p>
+        </w:tc>
+        <w:tc>
+          <w:tcPr>
+            <w:tcW w:type="dxa" w:w="4670"/>
+            <w:tcBorders>
+              <w:top w:val="single" w:color="ffffff" w:sz="8" w:space="0" w:shadow="0" w:frame="0"/>
+              <w:left w:val="single" w:color="ffffff" w:sz="8" w:space="0" w:shadow="0" w:frame="0"/>
+              <w:bottom w:val="single" w:color="ffffff" w:sz="8" w:space="0" w:shadow="0" w:frame="0"/>
+              <w:right w:val="single" w:color="ffffff" w:sz="8" w:space="0" w:shadow="0" w:frame="0"/>
+            </w:tcBorders>
+            <w:shd w:val="clear" w:color="auto" w:fill="e8eef5"/>
+            <w:tcMar>
+              <w:top w:type="dxa" w:w="0"/>
+              <w:left w:type="dxa" w:w="0"/>
+              <w:bottom w:type="dxa" w:w="0"/>
+              <w:right w:type="dxa" w:w="0"/>
+            </w:tcMar>
+            <w:vAlign w:val="top"/>
+          </w:tcPr>
+          <w:p>
+            <w:pPr>
+              <w:pStyle w:val="Body A"/>
+              <w:numPr>
+                <w:ilvl w:val="1"/>
+                <w:numId w:val="41"/>
+              </w:numPr>
+            </w:pPr>
+            <w:r>
+              <w:rPr>
+                <w:rtl w:val="0"/>
+              </w:rPr>
+              <w:t>test that proper exception is thrown when trying to connect to a invalid host</w:t>
+              <w:tab/>
+            </w:r>
+          </w:p>
+        </w:tc>
+      </w:tr>
+      <w:tr>
+        <w:tblPrEx>
+          <w:shd w:val="clear" w:color="auto" w:fill="ceddeb"/>
+        </w:tblPrEx>
+        <w:trPr>
+          <w:trHeight w:val="540" w:hRule="atLeast"/>
+        </w:trPr>
+        <w:tc>
+          <w:tcPr>
+            <w:tcW w:type="dxa" w:w="4670"/>
+            <w:tcBorders>
+              <w:top w:val="single" w:color="ffffff" w:sz="8" w:space="0" w:shadow="0" w:frame="0"/>
+              <w:left w:val="single" w:color="ffffff" w:sz="8" w:space="0" w:shadow="0" w:frame="0"/>
+              <w:bottom w:val="single" w:color="ffffff" w:sz="8" w:space="0" w:shadow="0" w:frame="0"/>
+              <w:right w:val="single" w:color="ffffff" w:sz="8" w:space="0" w:shadow="0" w:frame="0"/>
+            </w:tcBorders>
+            <w:shd w:val="clear" w:color="auto" w:fill="ceddeb"/>
+            <w:tcMar>
+              <w:top w:type="dxa" w:w="0"/>
+              <w:left w:type="dxa" w:w="0"/>
+              <w:bottom w:type="dxa" w:w="0"/>
+              <w:right w:type="dxa" w:w="0"/>
+            </w:tcMar>
+            <w:vAlign w:val="top"/>
+          </w:tcPr>
+          <w:p>
+            <w:pPr>
+              <w:pStyle w:val="Body A"/>
+            </w:pPr>
+            <w:r>
+              <w:rPr>
+                <w:rFonts w:ascii="Helvetica" w:cs="Arial Unicode MS" w:hAnsi="Helvetica" w:eastAsia="Arial Unicode MS"/>
+                <w:rtl w:val="0"/>
+              </w:rPr>
+              <w:t>Connections.testIllegalPort</w:t>
+            </w:r>
+          </w:p>
+        </w:tc>
+        <w:tc>
+          <w:tcPr>
+            <w:tcW w:type="dxa" w:w="4670"/>
+            <w:tcBorders>
+              <w:top w:val="single" w:color="ffffff" w:sz="8" w:space="0" w:shadow="0" w:frame="0"/>
+              <w:left w:val="single" w:color="ffffff" w:sz="8" w:space="0" w:shadow="0" w:frame="0"/>
+              <w:bottom w:val="single" w:color="ffffff" w:sz="8" w:space="0" w:shadow="0" w:frame="0"/>
+              <w:right w:val="single" w:color="ffffff" w:sz="8" w:space="0" w:shadow="0" w:frame="0"/>
+            </w:tcBorders>
+            <w:shd w:val="clear" w:color="auto" w:fill="ceddeb"/>
+            <w:tcMar>
+              <w:top w:type="dxa" w:w="0"/>
+              <w:left w:type="dxa" w:w="0"/>
+              <w:bottom w:type="dxa" w:w="0"/>
+              <w:right w:type="dxa" w:w="0"/>
+            </w:tcMar>
+            <w:vAlign w:val="top"/>
+          </w:tcPr>
+          <w:p>
+            <w:pPr>
+              <w:pStyle w:val="Body A"/>
+              <w:numPr>
+                <w:ilvl w:val="1"/>
+                <w:numId w:val="42"/>
+              </w:numPr>
+            </w:pPr>
+            <w:r>
+              <w:rPr>
+                <w:rtl w:val="0"/>
+              </w:rPr>
+              <w:t>test that proper exception is thrown when the port is invalid</w:t>
+            </w:r>
+          </w:p>
+        </w:tc>
+      </w:tr>
+    </w:tbl>
+    <w:p>
+      <w:pPr>
+        <w:pStyle w:val="Body A"/>
+      </w:pPr>
+    </w:p>
+    <w:p>
+      <w:pPr>
+        <w:pStyle w:val="Body A"/>
+      </w:pPr>
+    </w:p>
+    <w:p>
+      <w:pPr>
+        <w:pStyle w:val="Body A"/>
+        <w:rPr>
+          <w:b w:val="1"/>
+          <w:bCs w:val="1"/>
+        </w:rPr>
+      </w:pPr>
+      <w:r>
+        <w:rPr>
+          <w:b w:val="1"/>
+          <w:bCs w:val="1"/>
+          <w:rtl w:val="0"/>
+          <w:lang w:val="en-US"/>
+        </w:rPr>
+        <w:t>Interactions</w:t>
+      </w:r>
+    </w:p>
+    <w:p>
+      <w:pPr>
+        <w:pStyle w:val="Body A"/>
+      </w:pPr>
+    </w:p>
+    <w:tbl>
+      <w:tblPr>
+        <w:tblW w:w="9340" w:type="dxa"/>
+        <w:jc w:val="left"/>
+        <w:tblInd w:w="108" w:type="dxa"/>
+        <w:tblBorders>
+          <w:top w:val="single" w:color="ffffff" w:sz="8" w:space="0" w:shadow="0" w:frame="0"/>
+          <w:left w:val="single" w:color="ffffff" w:sz="8" w:space="0" w:shadow="0" w:frame="0"/>
+          <w:bottom w:val="single" w:color="ffffff" w:sz="8" w:space="0" w:shadow="0" w:frame="0"/>
+          <w:right w:val="single" w:color="ffffff" w:sz="8" w:space="0" w:shadow="0" w:frame="0"/>
+          <w:insideH w:val="single" w:color="ffffff" w:sz="8" w:space="0" w:shadow="0" w:frame="0"/>
+          <w:insideV w:val="single" w:color="ffffff" w:sz="8" w:space="0" w:shadow="0" w:frame="0"/>
+        </w:tblBorders>
+        <w:shd w:val="clear" w:color="auto" w:fill="ceddeb"/>
+        <w:tblLayout w:type="fixed"/>
+      </w:tblPr>
+      <w:tblGrid>
+        <w:gridCol w:w="4670"/>
+        <w:gridCol w:w="4670"/>
+      </w:tblGrid>
+      <w:tr>
+        <w:tblPrEx>
+          <w:shd w:val="clear" w:color="auto" w:fill="ceddeb"/>
+        </w:tblPrEx>
+        <w:trPr>
+          <w:trHeight w:val="540" w:hRule="atLeast"/>
+        </w:trPr>
+        <w:tc>
+          <w:tcPr>
+            <w:tcW w:type="dxa" w:w="4670"/>
+            <w:tcBorders>
+              <w:top w:val="single" w:color="ffffff" w:sz="8" w:space="0" w:shadow="0" w:frame="0"/>
+              <w:left w:val="single" w:color="ffffff" w:sz="8" w:space="0" w:shadow="0" w:frame="0"/>
+              <w:bottom w:val="single" w:color="ffffff" w:sz="8" w:space="0" w:shadow="0" w:frame="0"/>
+              <w:right w:val="single" w:color="ffffff" w:sz="8" w:space="0" w:shadow="0" w:frame="0"/>
+            </w:tcBorders>
+            <w:shd w:val="clear" w:color="auto" w:fill="ceddeb"/>
+            <w:tcMar>
+              <w:top w:type="dxa" w:w="0"/>
+              <w:left w:type="dxa" w:w="0"/>
+              <w:bottom w:type="dxa" w:w="0"/>
+              <w:right w:type="dxa" w:w="0"/>
+            </w:tcMar>
+            <w:vAlign w:val="top"/>
+          </w:tcPr>
+          <w:p>
+            <w:pPr>
+              <w:pStyle w:val="Body A"/>
+            </w:pPr>
+            <w:r>
+              <w:rPr>
+                <w:rFonts w:ascii="Helvetica" w:cs="Arial Unicode MS" w:hAnsi="Helvetica" w:eastAsia="Arial Unicode MS"/>
+                <w:rtl w:val="0"/>
+              </w:rPr>
+              <w:t>Interactions.testPut</w:t>
+            </w:r>
+          </w:p>
+        </w:tc>
+        <w:tc>
+          <w:tcPr>
+            <w:tcW w:type="dxa" w:w="4670"/>
+            <w:tcBorders>
+              <w:top w:val="single" w:color="ffffff" w:sz="8" w:space="0" w:shadow="0" w:frame="0"/>
+              <w:left w:val="single" w:color="ffffff" w:sz="8" w:space="0" w:shadow="0" w:frame="0"/>
+              <w:bottom w:val="single" w:color="ffffff" w:sz="8" w:space="0" w:shadow="0" w:frame="0"/>
+              <w:right w:val="single" w:color="ffffff" w:sz="8" w:space="0" w:shadow="0" w:frame="0"/>
+            </w:tcBorders>
+            <w:shd w:val="clear" w:color="auto" w:fill="ceddeb"/>
+            <w:tcMar>
+              <w:top w:type="dxa" w:w="0"/>
+              <w:left w:type="dxa" w:w="0"/>
+              <w:bottom w:type="dxa" w:w="0"/>
+              <w:right w:type="dxa" w:w="0"/>
+            </w:tcMar>
+            <w:vAlign w:val="top"/>
+          </w:tcPr>
+          <w:p>
+            <w:pPr>
+              <w:pStyle w:val="Body A"/>
+              <w:numPr>
+                <w:ilvl w:val="1"/>
+                <w:numId w:val="43"/>
+              </w:numPr>
+            </w:pPr>
+            <w:r>
+              <w:rPr>
+                <w:rtl w:val="0"/>
+              </w:rPr>
+              <w:t>test that the put command is working correctly for valid key, value pair</w:t>
+            </w:r>
+          </w:p>
+        </w:tc>
+      </w:tr>
+      <w:tr>
+        <w:tblPrEx>
+          <w:shd w:val="clear" w:color="auto" w:fill="ceddeb"/>
+        </w:tblPrEx>
+        <w:trPr>
+          <w:trHeight w:val="800" w:hRule="atLeast"/>
+        </w:trPr>
+        <w:tc>
+          <w:tcPr>
+            <w:tcW w:type="dxa" w:w="4670"/>
+            <w:tcBorders>
+              <w:top w:val="single" w:color="ffffff" w:sz="8" w:space="0" w:shadow="0" w:frame="0"/>
+              <w:left w:val="single" w:color="ffffff" w:sz="8" w:space="0" w:shadow="0" w:frame="0"/>
+              <w:bottom w:val="single" w:color="ffffff" w:sz="8" w:space="0" w:shadow="0" w:frame="0"/>
+              <w:right w:val="single" w:color="ffffff" w:sz="8" w:space="0" w:shadow="0" w:frame="0"/>
+            </w:tcBorders>
+            <w:shd w:val="clear" w:color="auto" w:fill="e8eef5"/>
+            <w:tcMar>
+              <w:top w:type="dxa" w:w="0"/>
+              <w:left w:type="dxa" w:w="0"/>
+              <w:bottom w:type="dxa" w:w="0"/>
+              <w:right w:type="dxa" w:w="0"/>
+            </w:tcMar>
+            <w:vAlign w:val="top"/>
+          </w:tcPr>
+          <w:p>
+            <w:pPr>
+              <w:pStyle w:val="Body A"/>
+            </w:pPr>
+            <w:r>
+              <w:rPr>
+                <w:rFonts w:ascii="Helvetica" w:cs="Arial Unicode MS" w:hAnsi="Helvetica" w:eastAsia="Arial Unicode MS"/>
+                <w:rtl w:val="0"/>
+              </w:rPr>
+              <w:t>Interactions.testPutDisconnected</w:t>
+            </w:r>
+          </w:p>
+        </w:tc>
+        <w:tc>
+          <w:tcPr>
+            <w:tcW w:type="dxa" w:w="4670"/>
+            <w:tcBorders>
+              <w:top w:val="single" w:color="ffffff" w:sz="8" w:space="0" w:shadow="0" w:frame="0"/>
+              <w:left w:val="single" w:color="ffffff" w:sz="8" w:space="0" w:shadow="0" w:frame="0"/>
+              <w:bottom w:val="single" w:color="ffffff" w:sz="8" w:space="0" w:shadow="0" w:frame="0"/>
+              <w:right w:val="single" w:color="ffffff" w:sz="8" w:space="0" w:shadow="0" w:frame="0"/>
+            </w:tcBorders>
+            <w:shd w:val="clear" w:color="auto" w:fill="e8eef5"/>
+            <w:tcMar>
+              <w:top w:type="dxa" w:w="0"/>
+              <w:left w:type="dxa" w:w="0"/>
+              <w:bottom w:type="dxa" w:w="0"/>
+              <w:right w:type="dxa" w:w="0"/>
+            </w:tcMar>
+            <w:vAlign w:val="top"/>
+          </w:tcPr>
+          <w:p>
+            <w:pPr>
+              <w:pStyle w:val="Body A"/>
+              <w:numPr>
+                <w:ilvl w:val="1"/>
+                <w:numId w:val="44"/>
+              </w:numPr>
+            </w:pPr>
+            <w:r>
+              <w:rPr>
+                <w:rtl w:val="0"/>
+              </w:rPr>
+              <w:t>test that put is not success when the client is disconnected and a proper exception is thrown</w:t>
+            </w:r>
+          </w:p>
+        </w:tc>
+      </w:tr>
+      <w:tr>
+        <w:tblPrEx>
+          <w:shd w:val="clear" w:color="auto" w:fill="ceddeb"/>
+        </w:tblPrEx>
+        <w:trPr>
+          <w:trHeight w:val="800" w:hRule="atLeast"/>
+        </w:trPr>
+        <w:tc>
+          <w:tcPr>
+            <w:tcW w:type="dxa" w:w="4670"/>
+            <w:tcBorders>
+              <w:top w:val="single" w:color="ffffff" w:sz="8" w:space="0" w:shadow="0" w:frame="0"/>
+              <w:left w:val="single" w:color="ffffff" w:sz="8" w:space="0" w:shadow="0" w:frame="0"/>
+              <w:bottom w:val="single" w:color="ffffff" w:sz="8" w:space="0" w:shadow="0" w:frame="0"/>
+              <w:right w:val="single" w:color="ffffff" w:sz="8" w:space="0" w:shadow="0" w:frame="0"/>
+            </w:tcBorders>
+            <w:shd w:val="clear" w:color="auto" w:fill="ceddeb"/>
+            <w:tcMar>
+              <w:top w:type="dxa" w:w="0"/>
+              <w:left w:type="dxa" w:w="0"/>
+              <w:bottom w:type="dxa" w:w="0"/>
+              <w:right w:type="dxa" w:w="0"/>
+            </w:tcMar>
+            <w:vAlign w:val="top"/>
+          </w:tcPr>
+          <w:p>
+            <w:pPr>
+              <w:pStyle w:val="Body A"/>
+            </w:pPr>
+            <w:r>
+              <w:rPr>
+                <w:rFonts w:ascii="Helvetica" w:cs="Arial Unicode MS" w:hAnsi="Helvetica" w:eastAsia="Arial Unicode MS"/>
+                <w:rtl w:val="0"/>
+              </w:rPr>
+              <w:t>Interactions.testUpdate</w:t>
+            </w:r>
+          </w:p>
+        </w:tc>
+        <w:tc>
+          <w:tcPr>
+            <w:tcW w:type="dxa" w:w="4670"/>
+            <w:tcBorders>
+              <w:top w:val="single" w:color="ffffff" w:sz="8" w:space="0" w:shadow="0" w:frame="0"/>
+              <w:left w:val="single" w:color="ffffff" w:sz="8" w:space="0" w:shadow="0" w:frame="0"/>
+              <w:bottom w:val="single" w:color="ffffff" w:sz="8" w:space="0" w:shadow="0" w:frame="0"/>
+              <w:right w:val="single" w:color="ffffff" w:sz="8" w:space="0" w:shadow="0" w:frame="0"/>
+            </w:tcBorders>
+            <w:shd w:val="clear" w:color="auto" w:fill="ceddeb"/>
+            <w:tcMar>
+              <w:top w:type="dxa" w:w="0"/>
+              <w:left w:type="dxa" w:w="0"/>
+              <w:bottom w:type="dxa" w:w="0"/>
+              <w:right w:type="dxa" w:w="0"/>
+            </w:tcMar>
+            <w:vAlign w:val="top"/>
+          </w:tcPr>
+          <w:p>
+            <w:pPr>
+              <w:pStyle w:val="Body A"/>
+              <w:numPr>
+                <w:ilvl w:val="1"/>
+                <w:numId w:val="45"/>
+              </w:numPr>
+            </w:pPr>
+            <w:r>
+              <w:rPr>
+                <w:rtl w:val="0"/>
+              </w:rPr>
+              <w:t>test that the when put command is issued with an existing key, the existing value in the database is updated</w:t>
+            </w:r>
+          </w:p>
+        </w:tc>
+      </w:tr>
+      <w:tr>
+        <w:tblPrEx>
+          <w:shd w:val="clear" w:color="auto" w:fill="ceddeb"/>
+        </w:tblPrEx>
+        <w:trPr>
+          <w:trHeight w:val="540" w:hRule="atLeast"/>
+        </w:trPr>
+        <w:tc>
+          <w:tcPr>
+            <w:tcW w:type="dxa" w:w="4670"/>
+            <w:tcBorders>
+              <w:top w:val="single" w:color="ffffff" w:sz="8" w:space="0" w:shadow="0" w:frame="0"/>
+              <w:left w:val="single" w:color="ffffff" w:sz="8" w:space="0" w:shadow="0" w:frame="0"/>
+              <w:bottom w:val="single" w:color="ffffff" w:sz="8" w:space="0" w:shadow="0" w:frame="0"/>
+              <w:right w:val="single" w:color="ffffff" w:sz="8" w:space="0" w:shadow="0" w:frame="0"/>
+            </w:tcBorders>
+            <w:shd w:val="clear" w:color="auto" w:fill="e8eef5"/>
+            <w:tcMar>
+              <w:top w:type="dxa" w:w="0"/>
+              <w:left w:type="dxa" w:w="0"/>
+              <w:bottom w:type="dxa" w:w="0"/>
+              <w:right w:type="dxa" w:w="0"/>
+            </w:tcMar>
+            <w:vAlign w:val="top"/>
+          </w:tcPr>
+          <w:p>
+            <w:pPr>
+              <w:pStyle w:val="Body A"/>
+            </w:pPr>
+            <w:r>
+              <w:rPr>
+                <w:rFonts w:ascii="Helvetica" w:cs="Arial Unicode MS" w:hAnsi="Helvetica" w:eastAsia="Arial Unicode MS"/>
+                <w:rtl w:val="0"/>
+              </w:rPr>
+              <w:t>Interactions.testDelete</w:t>
+            </w:r>
+          </w:p>
+        </w:tc>
+        <w:tc>
+          <w:tcPr>
+            <w:tcW w:type="dxa" w:w="4670"/>
+            <w:tcBorders>
+              <w:top w:val="single" w:color="ffffff" w:sz="8" w:space="0" w:shadow="0" w:frame="0"/>
+              <w:left w:val="single" w:color="ffffff" w:sz="8" w:space="0" w:shadow="0" w:frame="0"/>
+              <w:bottom w:val="single" w:color="ffffff" w:sz="8" w:space="0" w:shadow="0" w:frame="0"/>
+              <w:right w:val="single" w:color="ffffff" w:sz="8" w:space="0" w:shadow="0" w:frame="0"/>
+            </w:tcBorders>
+            <w:shd w:val="clear" w:color="auto" w:fill="e8eef5"/>
+            <w:tcMar>
+              <w:top w:type="dxa" w:w="0"/>
+              <w:left w:type="dxa" w:w="0"/>
+              <w:bottom w:type="dxa" w:w="0"/>
+              <w:right w:type="dxa" w:w="0"/>
+            </w:tcMar>
+            <w:vAlign w:val="top"/>
+          </w:tcPr>
+          <w:p>
+            <w:pPr>
+              <w:pStyle w:val="Body A"/>
+              <w:numPr>
+                <w:ilvl w:val="1"/>
+                <w:numId w:val="46"/>
+              </w:numPr>
+            </w:pPr>
+            <w:r>
+              <w:rPr>
+                <w:rtl w:val="0"/>
+              </w:rPr>
+              <w:t>test that delete key scenario is working properly</w:t>
+            </w:r>
+          </w:p>
+        </w:tc>
+      </w:tr>
+      <w:tr>
+        <w:tblPrEx>
+          <w:shd w:val="clear" w:color="auto" w:fill="ceddeb"/>
+        </w:tblPrEx>
+        <w:trPr>
+          <w:trHeight w:val="540" w:hRule="atLeast"/>
+        </w:trPr>
+        <w:tc>
+          <w:tcPr>
+            <w:tcW w:type="dxa" w:w="4670"/>
+            <w:tcBorders>
+              <w:top w:val="single" w:color="ffffff" w:sz="8" w:space="0" w:shadow="0" w:frame="0"/>
+              <w:left w:val="single" w:color="ffffff" w:sz="8" w:space="0" w:shadow="0" w:frame="0"/>
+              <w:bottom w:val="single" w:color="ffffff" w:sz="8" w:space="0" w:shadow="0" w:frame="0"/>
+              <w:right w:val="single" w:color="ffffff" w:sz="8" w:space="0" w:shadow="0" w:frame="0"/>
+            </w:tcBorders>
+            <w:shd w:val="clear" w:color="auto" w:fill="ceddeb"/>
+            <w:tcMar>
+              <w:top w:type="dxa" w:w="0"/>
+              <w:left w:type="dxa" w:w="0"/>
+              <w:bottom w:type="dxa" w:w="0"/>
+              <w:right w:type="dxa" w:w="0"/>
+            </w:tcMar>
+            <w:vAlign w:val="top"/>
+          </w:tcPr>
+          <w:p>
+            <w:pPr>
+              <w:pStyle w:val="Body A"/>
+            </w:pPr>
+            <w:r>
+              <w:rPr>
+                <w:rFonts w:ascii="Helvetica" w:cs="Arial Unicode MS" w:hAnsi="Helvetica" w:eastAsia="Arial Unicode MS"/>
+                <w:rtl w:val="0"/>
+              </w:rPr>
+              <w:t>Interactions.testGet</w:t>
+            </w:r>
+          </w:p>
+        </w:tc>
+        <w:tc>
+          <w:tcPr>
+            <w:tcW w:type="dxa" w:w="4670"/>
+            <w:tcBorders>
+              <w:top w:val="single" w:color="ffffff" w:sz="8" w:space="0" w:shadow="0" w:frame="0"/>
+              <w:left w:val="single" w:color="ffffff" w:sz="8" w:space="0" w:shadow="0" w:frame="0"/>
+              <w:bottom w:val="single" w:color="ffffff" w:sz="8" w:space="0" w:shadow="0" w:frame="0"/>
+              <w:right w:val="single" w:color="ffffff" w:sz="8" w:space="0" w:shadow="0" w:frame="0"/>
+            </w:tcBorders>
+            <w:shd w:val="clear" w:color="auto" w:fill="ceddeb"/>
+            <w:tcMar>
+              <w:top w:type="dxa" w:w="0"/>
+              <w:left w:type="dxa" w:w="0"/>
+              <w:bottom w:type="dxa" w:w="0"/>
+              <w:right w:type="dxa" w:w="0"/>
+            </w:tcMar>
+            <w:vAlign w:val="top"/>
+          </w:tcPr>
+          <w:p>
+            <w:pPr>
+              <w:pStyle w:val="Body A"/>
+              <w:numPr>
+                <w:ilvl w:val="1"/>
+                <w:numId w:val="47"/>
+              </w:numPr>
+            </w:pPr>
+            <w:r>
+              <w:rPr>
+                <w:rtl w:val="0"/>
+              </w:rPr>
+              <w:t>test that the get command is working correctly for valid key</w:t>
+            </w:r>
+          </w:p>
+        </w:tc>
+      </w:tr>
+      <w:tr>
+        <w:tblPrEx>
+          <w:shd w:val="clear" w:color="auto" w:fill="ceddeb"/>
+        </w:tblPrEx>
+        <w:trPr>
+          <w:trHeight w:val="800" w:hRule="atLeast"/>
+        </w:trPr>
+        <w:tc>
+          <w:tcPr>
+            <w:tcW w:type="dxa" w:w="4670"/>
+            <w:tcBorders>
+              <w:top w:val="single" w:color="ffffff" w:sz="8" w:space="0" w:shadow="0" w:frame="0"/>
+              <w:left w:val="single" w:color="ffffff" w:sz="8" w:space="0" w:shadow="0" w:frame="0"/>
+              <w:bottom w:val="single" w:color="ffffff" w:sz="8" w:space="0" w:shadow="0" w:frame="0"/>
+              <w:right w:val="single" w:color="ffffff" w:sz="8" w:space="0" w:shadow="0" w:frame="0"/>
+            </w:tcBorders>
+            <w:shd w:val="clear" w:color="auto" w:fill="e8eef5"/>
+            <w:tcMar>
+              <w:top w:type="dxa" w:w="0"/>
+              <w:left w:type="dxa" w:w="0"/>
+              <w:bottom w:type="dxa" w:w="0"/>
+              <w:right w:type="dxa" w:w="0"/>
+            </w:tcMar>
+            <w:vAlign w:val="top"/>
+          </w:tcPr>
+          <w:p>
+            <w:pPr>
+              <w:pStyle w:val="Body A"/>
+            </w:pPr>
+            <w:r>
+              <w:rPr>
+                <w:rFonts w:ascii="Helvetica" w:cs="Arial Unicode MS" w:hAnsi="Helvetica" w:eastAsia="Arial Unicode MS"/>
+                <w:rtl w:val="0"/>
+              </w:rPr>
+              <w:t>Interactions.testGetUnsetValue</w:t>
+            </w:r>
+          </w:p>
+        </w:tc>
+        <w:tc>
+          <w:tcPr>
+            <w:tcW w:type="dxa" w:w="4670"/>
+            <w:tcBorders>
+              <w:top w:val="single" w:color="ffffff" w:sz="8" w:space="0" w:shadow="0" w:frame="0"/>
+              <w:left w:val="single" w:color="ffffff" w:sz="8" w:space="0" w:shadow="0" w:frame="0"/>
+              <w:bottom w:val="single" w:color="ffffff" w:sz="8" w:space="0" w:shadow="0" w:frame="0"/>
+              <w:right w:val="single" w:color="ffffff" w:sz="8" w:space="0" w:shadow="0" w:frame="0"/>
+            </w:tcBorders>
+            <w:shd w:val="clear" w:color="auto" w:fill="e8eef5"/>
+            <w:tcMar>
+              <w:top w:type="dxa" w:w="0"/>
+              <w:left w:type="dxa" w:w="0"/>
+              <w:bottom w:type="dxa" w:w="0"/>
+              <w:right w:type="dxa" w:w="0"/>
+            </w:tcMar>
+            <w:vAlign w:val="top"/>
+          </w:tcPr>
+          <w:p>
+            <w:pPr>
+              <w:pStyle w:val="Body A"/>
+              <w:numPr>
+                <w:ilvl w:val="1"/>
+                <w:numId w:val="48"/>
+              </w:numPr>
+            </w:pPr>
+            <w:r>
+              <w:rPr>
+                <w:rtl w:val="0"/>
+              </w:rPr>
+              <w:t>test that the get command returns proper error when the key is not present in the database</w:t>
+            </w:r>
+          </w:p>
+        </w:tc>
+      </w:tr>
+    </w:tbl>
+    <w:p>
+      <w:pPr>
+        <w:pStyle w:val="Body A"/>
+      </w:pPr>
     </w:p>
     <w:sectPr>
       <w:headerReference w:type="default" r:id="rId4"/>
@@ -12662,6 +13525,2139 @@
     </w:lvl>
   </w:abstractNum>
   <w:abstractNum w:abstractNumId="38">
+    <w:multiLevelType w:val="hybridMultilevel"/>
+    <w:lvl w:ilvl="0">
+      <w:start w:val="1"/>
+      <w:numFmt w:val="bullet"/>
+      <w:suff w:val="tab"/>
+      <w:lvlText w:val="•"/>
+      <w:lvlJc w:val="left"/>
+      <w:pPr>
+        <w:ind w:left="174" w:hanging="174"/>
+      </w:pPr>
+      <w:rPr>
+        <w:rFonts w:hAnsi="Arial Unicode MS"/>
+        <w:caps w:val="0"/>
+        <w:smallCaps w:val="0"/>
+        <w:strike w:val="0"/>
+        <w:dstrike w:val="0"/>
+        <w:outline w:val="0"/>
+        <w:emboss w:val="0"/>
+        <w:imprint w:val="0"/>
+        <w:spacing w:val="0"/>
+        <w:w w:val="100"/>
+        <w:kern w:val="0"/>
+        <w:position w:val="0"/>
+        <w:highlight w:val="none"/>
+        <w:vertAlign w:val="baseline"/>
+      </w:rPr>
+    </w:lvl>
+    <w:lvl w:ilvl="1">
+      <w:start w:val="1"/>
+      <w:numFmt w:val="bullet"/>
+      <w:suff w:val="tab"/>
+      <w:lvlText w:val="•"/>
+      <w:lvlJc w:val="left"/>
+      <w:pPr>
+        <w:ind w:left="774" w:hanging="174"/>
+      </w:pPr>
+      <w:rPr>
+        <w:rFonts w:hAnsi="Arial Unicode MS"/>
+        <w:caps w:val="0"/>
+        <w:smallCaps w:val="0"/>
+        <w:strike w:val="0"/>
+        <w:dstrike w:val="0"/>
+        <w:outline w:val="0"/>
+        <w:emboss w:val="0"/>
+        <w:imprint w:val="0"/>
+        <w:spacing w:val="0"/>
+        <w:w w:val="100"/>
+        <w:kern w:val="0"/>
+        <w:position w:val="0"/>
+        <w:highlight w:val="none"/>
+        <w:vertAlign w:val="baseline"/>
+      </w:rPr>
+    </w:lvl>
+    <w:lvl w:ilvl="2">
+      <w:start w:val="1"/>
+      <w:numFmt w:val="bullet"/>
+      <w:suff w:val="tab"/>
+      <w:lvlText w:val="•"/>
+      <w:lvlJc w:val="left"/>
+      <w:pPr>
+        <w:ind w:left="1374" w:hanging="174"/>
+      </w:pPr>
+      <w:rPr>
+        <w:rFonts w:hAnsi="Arial Unicode MS"/>
+        <w:caps w:val="0"/>
+        <w:smallCaps w:val="0"/>
+        <w:strike w:val="0"/>
+        <w:dstrike w:val="0"/>
+        <w:outline w:val="0"/>
+        <w:emboss w:val="0"/>
+        <w:imprint w:val="0"/>
+        <w:spacing w:val="0"/>
+        <w:w w:val="100"/>
+        <w:kern w:val="0"/>
+        <w:position w:val="0"/>
+        <w:highlight w:val="none"/>
+        <w:vertAlign w:val="baseline"/>
+      </w:rPr>
+    </w:lvl>
+    <w:lvl w:ilvl="3">
+      <w:start w:val="1"/>
+      <w:numFmt w:val="bullet"/>
+      <w:suff w:val="tab"/>
+      <w:lvlText w:val="•"/>
+      <w:lvlJc w:val="left"/>
+      <w:pPr>
+        <w:ind w:left="1974" w:hanging="174"/>
+      </w:pPr>
+      <w:rPr>
+        <w:rFonts w:hAnsi="Arial Unicode MS"/>
+        <w:caps w:val="0"/>
+        <w:smallCaps w:val="0"/>
+        <w:strike w:val="0"/>
+        <w:dstrike w:val="0"/>
+        <w:outline w:val="0"/>
+        <w:emboss w:val="0"/>
+        <w:imprint w:val="0"/>
+        <w:spacing w:val="0"/>
+        <w:w w:val="100"/>
+        <w:kern w:val="0"/>
+        <w:position w:val="0"/>
+        <w:highlight w:val="none"/>
+        <w:vertAlign w:val="baseline"/>
+      </w:rPr>
+    </w:lvl>
+    <w:lvl w:ilvl="4">
+      <w:start w:val="1"/>
+      <w:numFmt w:val="bullet"/>
+      <w:suff w:val="tab"/>
+      <w:lvlText w:val="•"/>
+      <w:lvlJc w:val="left"/>
+      <w:pPr>
+        <w:ind w:left="2574" w:hanging="174"/>
+      </w:pPr>
+      <w:rPr>
+        <w:rFonts w:hAnsi="Arial Unicode MS"/>
+        <w:caps w:val="0"/>
+        <w:smallCaps w:val="0"/>
+        <w:strike w:val="0"/>
+        <w:dstrike w:val="0"/>
+        <w:outline w:val="0"/>
+        <w:emboss w:val="0"/>
+        <w:imprint w:val="0"/>
+        <w:spacing w:val="0"/>
+        <w:w w:val="100"/>
+        <w:kern w:val="0"/>
+        <w:position w:val="0"/>
+        <w:highlight w:val="none"/>
+        <w:vertAlign w:val="baseline"/>
+      </w:rPr>
+    </w:lvl>
+    <w:lvl w:ilvl="5">
+      <w:start w:val="1"/>
+      <w:numFmt w:val="bullet"/>
+      <w:suff w:val="tab"/>
+      <w:lvlText w:val="•"/>
+      <w:lvlJc w:val="left"/>
+      <w:pPr>
+        <w:ind w:left="3174" w:hanging="174"/>
+      </w:pPr>
+      <w:rPr>
+        <w:rFonts w:hAnsi="Arial Unicode MS"/>
+        <w:caps w:val="0"/>
+        <w:smallCaps w:val="0"/>
+        <w:strike w:val="0"/>
+        <w:dstrike w:val="0"/>
+        <w:outline w:val="0"/>
+        <w:emboss w:val="0"/>
+        <w:imprint w:val="0"/>
+        <w:spacing w:val="0"/>
+        <w:w w:val="100"/>
+        <w:kern w:val="0"/>
+        <w:position w:val="0"/>
+        <w:highlight w:val="none"/>
+        <w:vertAlign w:val="baseline"/>
+      </w:rPr>
+    </w:lvl>
+    <w:lvl w:ilvl="6">
+      <w:start w:val="1"/>
+      <w:numFmt w:val="bullet"/>
+      <w:suff w:val="tab"/>
+      <w:lvlText w:val="•"/>
+      <w:lvlJc w:val="left"/>
+      <w:pPr>
+        <w:ind w:left="3774" w:hanging="174"/>
+      </w:pPr>
+      <w:rPr>
+        <w:rFonts w:hAnsi="Arial Unicode MS"/>
+        <w:caps w:val="0"/>
+        <w:smallCaps w:val="0"/>
+        <w:strike w:val="0"/>
+        <w:dstrike w:val="0"/>
+        <w:outline w:val="0"/>
+        <w:emboss w:val="0"/>
+        <w:imprint w:val="0"/>
+        <w:spacing w:val="0"/>
+        <w:w w:val="100"/>
+        <w:kern w:val="0"/>
+        <w:position w:val="0"/>
+        <w:highlight w:val="none"/>
+        <w:vertAlign w:val="baseline"/>
+      </w:rPr>
+    </w:lvl>
+    <w:lvl w:ilvl="7">
+      <w:start w:val="1"/>
+      <w:numFmt w:val="bullet"/>
+      <w:suff w:val="tab"/>
+      <w:lvlText w:val="•"/>
+      <w:lvlJc w:val="left"/>
+      <w:pPr>
+        <w:ind w:left="4374" w:hanging="174"/>
+      </w:pPr>
+      <w:rPr>
+        <w:rFonts w:hAnsi="Arial Unicode MS"/>
+        <w:caps w:val="0"/>
+        <w:smallCaps w:val="0"/>
+        <w:strike w:val="0"/>
+        <w:dstrike w:val="0"/>
+        <w:outline w:val="0"/>
+        <w:emboss w:val="0"/>
+        <w:imprint w:val="0"/>
+        <w:spacing w:val="0"/>
+        <w:w w:val="100"/>
+        <w:kern w:val="0"/>
+        <w:position w:val="0"/>
+        <w:highlight w:val="none"/>
+        <w:vertAlign w:val="baseline"/>
+      </w:rPr>
+    </w:lvl>
+    <w:lvl w:ilvl="8">
+      <w:start w:val="1"/>
+      <w:numFmt w:val="bullet"/>
+      <w:suff w:val="tab"/>
+      <w:lvlText w:val="•"/>
+      <w:lvlJc w:val="left"/>
+      <w:pPr>
+        <w:ind w:left="4974" w:hanging="174"/>
+      </w:pPr>
+      <w:rPr>
+        <w:rFonts w:hAnsi="Arial Unicode MS"/>
+        <w:caps w:val="0"/>
+        <w:smallCaps w:val="0"/>
+        <w:strike w:val="0"/>
+        <w:dstrike w:val="0"/>
+        <w:outline w:val="0"/>
+        <w:emboss w:val="0"/>
+        <w:imprint w:val="0"/>
+        <w:spacing w:val="0"/>
+        <w:w w:val="100"/>
+        <w:kern w:val="0"/>
+        <w:position w:val="0"/>
+        <w:highlight w:val="none"/>
+        <w:vertAlign w:val="baseline"/>
+      </w:rPr>
+    </w:lvl>
+  </w:abstractNum>
+  <w:abstractNum w:abstractNumId="39">
+    <w:multiLevelType w:val="hybridMultilevel"/>
+    <w:lvl w:ilvl="0">
+      <w:start w:val="1"/>
+      <w:numFmt w:val="bullet"/>
+      <w:suff w:val="tab"/>
+      <w:lvlText w:val="•"/>
+      <w:lvlJc w:val="left"/>
+      <w:pPr>
+        <w:ind w:left="174" w:hanging="174"/>
+      </w:pPr>
+      <w:rPr>
+        <w:rFonts w:hAnsi="Arial Unicode MS"/>
+        <w:caps w:val="0"/>
+        <w:smallCaps w:val="0"/>
+        <w:strike w:val="0"/>
+        <w:dstrike w:val="0"/>
+        <w:outline w:val="0"/>
+        <w:emboss w:val="0"/>
+        <w:imprint w:val="0"/>
+        <w:spacing w:val="0"/>
+        <w:w w:val="100"/>
+        <w:kern w:val="0"/>
+        <w:position w:val="0"/>
+        <w:highlight w:val="none"/>
+        <w:vertAlign w:val="baseline"/>
+      </w:rPr>
+    </w:lvl>
+    <w:lvl w:ilvl="1">
+      <w:start w:val="1"/>
+      <w:numFmt w:val="bullet"/>
+      <w:suff w:val="tab"/>
+      <w:lvlText w:val="•"/>
+      <w:lvlJc w:val="left"/>
+      <w:pPr>
+        <w:ind w:left="774" w:hanging="174"/>
+      </w:pPr>
+      <w:rPr>
+        <w:rFonts w:hAnsi="Arial Unicode MS"/>
+        <w:caps w:val="0"/>
+        <w:smallCaps w:val="0"/>
+        <w:strike w:val="0"/>
+        <w:dstrike w:val="0"/>
+        <w:outline w:val="0"/>
+        <w:emboss w:val="0"/>
+        <w:imprint w:val="0"/>
+        <w:spacing w:val="0"/>
+        <w:w w:val="100"/>
+        <w:kern w:val="0"/>
+        <w:position w:val="0"/>
+        <w:highlight w:val="none"/>
+        <w:vertAlign w:val="baseline"/>
+      </w:rPr>
+    </w:lvl>
+    <w:lvl w:ilvl="2">
+      <w:start w:val="1"/>
+      <w:numFmt w:val="bullet"/>
+      <w:suff w:val="tab"/>
+      <w:lvlText w:val="•"/>
+      <w:lvlJc w:val="left"/>
+      <w:pPr>
+        <w:ind w:left="1374" w:hanging="174"/>
+      </w:pPr>
+      <w:rPr>
+        <w:rFonts w:hAnsi="Arial Unicode MS"/>
+        <w:caps w:val="0"/>
+        <w:smallCaps w:val="0"/>
+        <w:strike w:val="0"/>
+        <w:dstrike w:val="0"/>
+        <w:outline w:val="0"/>
+        <w:emboss w:val="0"/>
+        <w:imprint w:val="0"/>
+        <w:spacing w:val="0"/>
+        <w:w w:val="100"/>
+        <w:kern w:val="0"/>
+        <w:position w:val="0"/>
+        <w:highlight w:val="none"/>
+        <w:vertAlign w:val="baseline"/>
+      </w:rPr>
+    </w:lvl>
+    <w:lvl w:ilvl="3">
+      <w:start w:val="1"/>
+      <w:numFmt w:val="bullet"/>
+      <w:suff w:val="tab"/>
+      <w:lvlText w:val="•"/>
+      <w:lvlJc w:val="left"/>
+      <w:pPr>
+        <w:ind w:left="1974" w:hanging="174"/>
+      </w:pPr>
+      <w:rPr>
+        <w:rFonts w:hAnsi="Arial Unicode MS"/>
+        <w:caps w:val="0"/>
+        <w:smallCaps w:val="0"/>
+        <w:strike w:val="0"/>
+        <w:dstrike w:val="0"/>
+        <w:outline w:val="0"/>
+        <w:emboss w:val="0"/>
+        <w:imprint w:val="0"/>
+        <w:spacing w:val="0"/>
+        <w:w w:val="100"/>
+        <w:kern w:val="0"/>
+        <w:position w:val="0"/>
+        <w:highlight w:val="none"/>
+        <w:vertAlign w:val="baseline"/>
+      </w:rPr>
+    </w:lvl>
+    <w:lvl w:ilvl="4">
+      <w:start w:val="1"/>
+      <w:numFmt w:val="bullet"/>
+      <w:suff w:val="tab"/>
+      <w:lvlText w:val="•"/>
+      <w:lvlJc w:val="left"/>
+      <w:pPr>
+        <w:ind w:left="2574" w:hanging="174"/>
+      </w:pPr>
+      <w:rPr>
+        <w:rFonts w:hAnsi="Arial Unicode MS"/>
+        <w:caps w:val="0"/>
+        <w:smallCaps w:val="0"/>
+        <w:strike w:val="0"/>
+        <w:dstrike w:val="0"/>
+        <w:outline w:val="0"/>
+        <w:emboss w:val="0"/>
+        <w:imprint w:val="0"/>
+        <w:spacing w:val="0"/>
+        <w:w w:val="100"/>
+        <w:kern w:val="0"/>
+        <w:position w:val="0"/>
+        <w:highlight w:val="none"/>
+        <w:vertAlign w:val="baseline"/>
+      </w:rPr>
+    </w:lvl>
+    <w:lvl w:ilvl="5">
+      <w:start w:val="1"/>
+      <w:numFmt w:val="bullet"/>
+      <w:suff w:val="tab"/>
+      <w:lvlText w:val="•"/>
+      <w:lvlJc w:val="left"/>
+      <w:pPr>
+        <w:ind w:left="3174" w:hanging="174"/>
+      </w:pPr>
+      <w:rPr>
+        <w:rFonts w:hAnsi="Arial Unicode MS"/>
+        <w:caps w:val="0"/>
+        <w:smallCaps w:val="0"/>
+        <w:strike w:val="0"/>
+        <w:dstrike w:val="0"/>
+        <w:outline w:val="0"/>
+        <w:emboss w:val="0"/>
+        <w:imprint w:val="0"/>
+        <w:spacing w:val="0"/>
+        <w:w w:val="100"/>
+        <w:kern w:val="0"/>
+        <w:position w:val="0"/>
+        <w:highlight w:val="none"/>
+        <w:vertAlign w:val="baseline"/>
+      </w:rPr>
+    </w:lvl>
+    <w:lvl w:ilvl="6">
+      <w:start w:val="1"/>
+      <w:numFmt w:val="bullet"/>
+      <w:suff w:val="tab"/>
+      <w:lvlText w:val="•"/>
+      <w:lvlJc w:val="left"/>
+      <w:pPr>
+        <w:ind w:left="3774" w:hanging="174"/>
+      </w:pPr>
+      <w:rPr>
+        <w:rFonts w:hAnsi="Arial Unicode MS"/>
+        <w:caps w:val="0"/>
+        <w:smallCaps w:val="0"/>
+        <w:strike w:val="0"/>
+        <w:dstrike w:val="0"/>
+        <w:outline w:val="0"/>
+        <w:emboss w:val="0"/>
+        <w:imprint w:val="0"/>
+        <w:spacing w:val="0"/>
+        <w:w w:val="100"/>
+        <w:kern w:val="0"/>
+        <w:position w:val="0"/>
+        <w:highlight w:val="none"/>
+        <w:vertAlign w:val="baseline"/>
+      </w:rPr>
+    </w:lvl>
+    <w:lvl w:ilvl="7">
+      <w:start w:val="1"/>
+      <w:numFmt w:val="bullet"/>
+      <w:suff w:val="tab"/>
+      <w:lvlText w:val="•"/>
+      <w:lvlJc w:val="left"/>
+      <w:pPr>
+        <w:ind w:left="4374" w:hanging="174"/>
+      </w:pPr>
+      <w:rPr>
+        <w:rFonts w:hAnsi="Arial Unicode MS"/>
+        <w:caps w:val="0"/>
+        <w:smallCaps w:val="0"/>
+        <w:strike w:val="0"/>
+        <w:dstrike w:val="0"/>
+        <w:outline w:val="0"/>
+        <w:emboss w:val="0"/>
+        <w:imprint w:val="0"/>
+        <w:spacing w:val="0"/>
+        <w:w w:val="100"/>
+        <w:kern w:val="0"/>
+        <w:position w:val="0"/>
+        <w:highlight w:val="none"/>
+        <w:vertAlign w:val="baseline"/>
+      </w:rPr>
+    </w:lvl>
+    <w:lvl w:ilvl="8">
+      <w:start w:val="1"/>
+      <w:numFmt w:val="bullet"/>
+      <w:suff w:val="tab"/>
+      <w:lvlText w:val="•"/>
+      <w:lvlJc w:val="left"/>
+      <w:pPr>
+        <w:ind w:left="4974" w:hanging="174"/>
+      </w:pPr>
+      <w:rPr>
+        <w:rFonts w:hAnsi="Arial Unicode MS"/>
+        <w:caps w:val="0"/>
+        <w:smallCaps w:val="0"/>
+        <w:strike w:val="0"/>
+        <w:dstrike w:val="0"/>
+        <w:outline w:val="0"/>
+        <w:emboss w:val="0"/>
+        <w:imprint w:val="0"/>
+        <w:spacing w:val="0"/>
+        <w:w w:val="100"/>
+        <w:kern w:val="0"/>
+        <w:position w:val="0"/>
+        <w:highlight w:val="none"/>
+        <w:vertAlign w:val="baseline"/>
+      </w:rPr>
+    </w:lvl>
+  </w:abstractNum>
+  <w:abstractNum w:abstractNumId="40">
+    <w:multiLevelType w:val="hybridMultilevel"/>
+    <w:lvl w:ilvl="0">
+      <w:start w:val="1"/>
+      <w:numFmt w:val="bullet"/>
+      <w:suff w:val="tab"/>
+      <w:lvlText w:val="•"/>
+      <w:lvlJc w:val="left"/>
+      <w:pPr>
+        <w:ind w:left="174" w:hanging="174"/>
+      </w:pPr>
+      <w:rPr>
+        <w:rFonts w:hAnsi="Arial Unicode MS"/>
+        <w:caps w:val="0"/>
+        <w:smallCaps w:val="0"/>
+        <w:strike w:val="0"/>
+        <w:dstrike w:val="0"/>
+        <w:outline w:val="0"/>
+        <w:emboss w:val="0"/>
+        <w:imprint w:val="0"/>
+        <w:spacing w:val="0"/>
+        <w:w w:val="100"/>
+        <w:kern w:val="0"/>
+        <w:position w:val="0"/>
+        <w:highlight w:val="none"/>
+        <w:vertAlign w:val="baseline"/>
+      </w:rPr>
+    </w:lvl>
+    <w:lvl w:ilvl="1">
+      <w:start w:val="1"/>
+      <w:numFmt w:val="bullet"/>
+      <w:suff w:val="tab"/>
+      <w:lvlText w:val="•"/>
+      <w:lvlJc w:val="left"/>
+      <w:pPr>
+        <w:ind w:left="774" w:hanging="174"/>
+      </w:pPr>
+      <w:rPr>
+        <w:rFonts w:hAnsi="Arial Unicode MS"/>
+        <w:caps w:val="0"/>
+        <w:smallCaps w:val="0"/>
+        <w:strike w:val="0"/>
+        <w:dstrike w:val="0"/>
+        <w:outline w:val="0"/>
+        <w:emboss w:val="0"/>
+        <w:imprint w:val="0"/>
+        <w:spacing w:val="0"/>
+        <w:w w:val="100"/>
+        <w:kern w:val="0"/>
+        <w:position w:val="0"/>
+        <w:highlight w:val="none"/>
+        <w:vertAlign w:val="baseline"/>
+      </w:rPr>
+    </w:lvl>
+    <w:lvl w:ilvl="2">
+      <w:start w:val="1"/>
+      <w:numFmt w:val="bullet"/>
+      <w:suff w:val="tab"/>
+      <w:lvlText w:val="•"/>
+      <w:lvlJc w:val="left"/>
+      <w:pPr>
+        <w:ind w:left="1374" w:hanging="174"/>
+      </w:pPr>
+      <w:rPr>
+        <w:rFonts w:hAnsi="Arial Unicode MS"/>
+        <w:caps w:val="0"/>
+        <w:smallCaps w:val="0"/>
+        <w:strike w:val="0"/>
+        <w:dstrike w:val="0"/>
+        <w:outline w:val="0"/>
+        <w:emboss w:val="0"/>
+        <w:imprint w:val="0"/>
+        <w:spacing w:val="0"/>
+        <w:w w:val="100"/>
+        <w:kern w:val="0"/>
+        <w:position w:val="0"/>
+        <w:highlight w:val="none"/>
+        <w:vertAlign w:val="baseline"/>
+      </w:rPr>
+    </w:lvl>
+    <w:lvl w:ilvl="3">
+      <w:start w:val="1"/>
+      <w:numFmt w:val="bullet"/>
+      <w:suff w:val="tab"/>
+      <w:lvlText w:val="•"/>
+      <w:lvlJc w:val="left"/>
+      <w:pPr>
+        <w:ind w:left="1974" w:hanging="174"/>
+      </w:pPr>
+      <w:rPr>
+        <w:rFonts w:hAnsi="Arial Unicode MS"/>
+        <w:caps w:val="0"/>
+        <w:smallCaps w:val="0"/>
+        <w:strike w:val="0"/>
+        <w:dstrike w:val="0"/>
+        <w:outline w:val="0"/>
+        <w:emboss w:val="0"/>
+        <w:imprint w:val="0"/>
+        <w:spacing w:val="0"/>
+        <w:w w:val="100"/>
+        <w:kern w:val="0"/>
+        <w:position w:val="0"/>
+        <w:highlight w:val="none"/>
+        <w:vertAlign w:val="baseline"/>
+      </w:rPr>
+    </w:lvl>
+    <w:lvl w:ilvl="4">
+      <w:start w:val="1"/>
+      <w:numFmt w:val="bullet"/>
+      <w:suff w:val="tab"/>
+      <w:lvlText w:val="•"/>
+      <w:lvlJc w:val="left"/>
+      <w:pPr>
+        <w:ind w:left="2574" w:hanging="174"/>
+      </w:pPr>
+      <w:rPr>
+        <w:rFonts w:hAnsi="Arial Unicode MS"/>
+        <w:caps w:val="0"/>
+        <w:smallCaps w:val="0"/>
+        <w:strike w:val="0"/>
+        <w:dstrike w:val="0"/>
+        <w:outline w:val="0"/>
+        <w:emboss w:val="0"/>
+        <w:imprint w:val="0"/>
+        <w:spacing w:val="0"/>
+        <w:w w:val="100"/>
+        <w:kern w:val="0"/>
+        <w:position w:val="0"/>
+        <w:highlight w:val="none"/>
+        <w:vertAlign w:val="baseline"/>
+      </w:rPr>
+    </w:lvl>
+    <w:lvl w:ilvl="5">
+      <w:start w:val="1"/>
+      <w:numFmt w:val="bullet"/>
+      <w:suff w:val="tab"/>
+      <w:lvlText w:val="•"/>
+      <w:lvlJc w:val="left"/>
+      <w:pPr>
+        <w:ind w:left="3174" w:hanging="174"/>
+      </w:pPr>
+      <w:rPr>
+        <w:rFonts w:hAnsi="Arial Unicode MS"/>
+        <w:caps w:val="0"/>
+        <w:smallCaps w:val="0"/>
+        <w:strike w:val="0"/>
+        <w:dstrike w:val="0"/>
+        <w:outline w:val="0"/>
+        <w:emboss w:val="0"/>
+        <w:imprint w:val="0"/>
+        <w:spacing w:val="0"/>
+        <w:w w:val="100"/>
+        <w:kern w:val="0"/>
+        <w:position w:val="0"/>
+        <w:highlight w:val="none"/>
+        <w:vertAlign w:val="baseline"/>
+      </w:rPr>
+    </w:lvl>
+    <w:lvl w:ilvl="6">
+      <w:start w:val="1"/>
+      <w:numFmt w:val="bullet"/>
+      <w:suff w:val="tab"/>
+      <w:lvlText w:val="•"/>
+      <w:lvlJc w:val="left"/>
+      <w:pPr>
+        <w:ind w:left="3774" w:hanging="174"/>
+      </w:pPr>
+      <w:rPr>
+        <w:rFonts w:hAnsi="Arial Unicode MS"/>
+        <w:caps w:val="0"/>
+        <w:smallCaps w:val="0"/>
+        <w:strike w:val="0"/>
+        <w:dstrike w:val="0"/>
+        <w:outline w:val="0"/>
+        <w:emboss w:val="0"/>
+        <w:imprint w:val="0"/>
+        <w:spacing w:val="0"/>
+        <w:w w:val="100"/>
+        <w:kern w:val="0"/>
+        <w:position w:val="0"/>
+        <w:highlight w:val="none"/>
+        <w:vertAlign w:val="baseline"/>
+      </w:rPr>
+    </w:lvl>
+    <w:lvl w:ilvl="7">
+      <w:start w:val="1"/>
+      <w:numFmt w:val="bullet"/>
+      <w:suff w:val="tab"/>
+      <w:lvlText w:val="•"/>
+      <w:lvlJc w:val="left"/>
+      <w:pPr>
+        <w:ind w:left="4374" w:hanging="174"/>
+      </w:pPr>
+      <w:rPr>
+        <w:rFonts w:hAnsi="Arial Unicode MS"/>
+        <w:caps w:val="0"/>
+        <w:smallCaps w:val="0"/>
+        <w:strike w:val="0"/>
+        <w:dstrike w:val="0"/>
+        <w:outline w:val="0"/>
+        <w:emboss w:val="0"/>
+        <w:imprint w:val="0"/>
+        <w:spacing w:val="0"/>
+        <w:w w:val="100"/>
+        <w:kern w:val="0"/>
+        <w:position w:val="0"/>
+        <w:highlight w:val="none"/>
+        <w:vertAlign w:val="baseline"/>
+      </w:rPr>
+    </w:lvl>
+    <w:lvl w:ilvl="8">
+      <w:start w:val="1"/>
+      <w:numFmt w:val="bullet"/>
+      <w:suff w:val="tab"/>
+      <w:lvlText w:val="•"/>
+      <w:lvlJc w:val="left"/>
+      <w:pPr>
+        <w:ind w:left="4974" w:hanging="174"/>
+      </w:pPr>
+      <w:rPr>
+        <w:rFonts w:hAnsi="Arial Unicode MS"/>
+        <w:caps w:val="0"/>
+        <w:smallCaps w:val="0"/>
+        <w:strike w:val="0"/>
+        <w:dstrike w:val="0"/>
+        <w:outline w:val="0"/>
+        <w:emboss w:val="0"/>
+        <w:imprint w:val="0"/>
+        <w:spacing w:val="0"/>
+        <w:w w:val="100"/>
+        <w:kern w:val="0"/>
+        <w:position w:val="0"/>
+        <w:highlight w:val="none"/>
+        <w:vertAlign w:val="baseline"/>
+      </w:rPr>
+    </w:lvl>
+  </w:abstractNum>
+  <w:abstractNum w:abstractNumId="41">
+    <w:multiLevelType w:val="hybridMultilevel"/>
+    <w:lvl w:ilvl="0">
+      <w:start w:val="1"/>
+      <w:numFmt w:val="bullet"/>
+      <w:suff w:val="tab"/>
+      <w:lvlText w:val="•"/>
+      <w:lvlJc w:val="left"/>
+      <w:pPr>
+        <w:ind w:left="174" w:hanging="174"/>
+      </w:pPr>
+      <w:rPr>
+        <w:rFonts w:hAnsi="Arial Unicode MS"/>
+        <w:caps w:val="0"/>
+        <w:smallCaps w:val="0"/>
+        <w:strike w:val="0"/>
+        <w:dstrike w:val="0"/>
+        <w:outline w:val="0"/>
+        <w:emboss w:val="0"/>
+        <w:imprint w:val="0"/>
+        <w:spacing w:val="0"/>
+        <w:w w:val="100"/>
+        <w:kern w:val="0"/>
+        <w:position w:val="0"/>
+        <w:highlight w:val="none"/>
+        <w:vertAlign w:val="baseline"/>
+      </w:rPr>
+    </w:lvl>
+    <w:lvl w:ilvl="1">
+      <w:start w:val="1"/>
+      <w:numFmt w:val="bullet"/>
+      <w:suff w:val="tab"/>
+      <w:lvlText w:val="•"/>
+      <w:lvlJc w:val="left"/>
+      <w:pPr>
+        <w:ind w:left="774" w:hanging="174"/>
+      </w:pPr>
+      <w:rPr>
+        <w:rFonts w:hAnsi="Arial Unicode MS"/>
+        <w:caps w:val="0"/>
+        <w:smallCaps w:val="0"/>
+        <w:strike w:val="0"/>
+        <w:dstrike w:val="0"/>
+        <w:outline w:val="0"/>
+        <w:emboss w:val="0"/>
+        <w:imprint w:val="0"/>
+        <w:spacing w:val="0"/>
+        <w:w w:val="100"/>
+        <w:kern w:val="0"/>
+        <w:position w:val="0"/>
+        <w:highlight w:val="none"/>
+        <w:vertAlign w:val="baseline"/>
+      </w:rPr>
+    </w:lvl>
+    <w:lvl w:ilvl="2">
+      <w:start w:val="1"/>
+      <w:numFmt w:val="bullet"/>
+      <w:suff w:val="tab"/>
+      <w:lvlText w:val="•"/>
+      <w:lvlJc w:val="left"/>
+      <w:pPr>
+        <w:ind w:left="1374" w:hanging="174"/>
+      </w:pPr>
+      <w:rPr>
+        <w:rFonts w:hAnsi="Arial Unicode MS"/>
+        <w:caps w:val="0"/>
+        <w:smallCaps w:val="0"/>
+        <w:strike w:val="0"/>
+        <w:dstrike w:val="0"/>
+        <w:outline w:val="0"/>
+        <w:emboss w:val="0"/>
+        <w:imprint w:val="0"/>
+        <w:spacing w:val="0"/>
+        <w:w w:val="100"/>
+        <w:kern w:val="0"/>
+        <w:position w:val="0"/>
+        <w:highlight w:val="none"/>
+        <w:vertAlign w:val="baseline"/>
+      </w:rPr>
+    </w:lvl>
+    <w:lvl w:ilvl="3">
+      <w:start w:val="1"/>
+      <w:numFmt w:val="bullet"/>
+      <w:suff w:val="tab"/>
+      <w:lvlText w:val="•"/>
+      <w:lvlJc w:val="left"/>
+      <w:pPr>
+        <w:ind w:left="1974" w:hanging="174"/>
+      </w:pPr>
+      <w:rPr>
+        <w:rFonts w:hAnsi="Arial Unicode MS"/>
+        <w:caps w:val="0"/>
+        <w:smallCaps w:val="0"/>
+        <w:strike w:val="0"/>
+        <w:dstrike w:val="0"/>
+        <w:outline w:val="0"/>
+        <w:emboss w:val="0"/>
+        <w:imprint w:val="0"/>
+        <w:spacing w:val="0"/>
+        <w:w w:val="100"/>
+        <w:kern w:val="0"/>
+        <w:position w:val="0"/>
+        <w:highlight w:val="none"/>
+        <w:vertAlign w:val="baseline"/>
+      </w:rPr>
+    </w:lvl>
+    <w:lvl w:ilvl="4">
+      <w:start w:val="1"/>
+      <w:numFmt w:val="bullet"/>
+      <w:suff w:val="tab"/>
+      <w:lvlText w:val="•"/>
+      <w:lvlJc w:val="left"/>
+      <w:pPr>
+        <w:ind w:left="2574" w:hanging="174"/>
+      </w:pPr>
+      <w:rPr>
+        <w:rFonts w:hAnsi="Arial Unicode MS"/>
+        <w:caps w:val="0"/>
+        <w:smallCaps w:val="0"/>
+        <w:strike w:val="0"/>
+        <w:dstrike w:val="0"/>
+        <w:outline w:val="0"/>
+        <w:emboss w:val="0"/>
+        <w:imprint w:val="0"/>
+        <w:spacing w:val="0"/>
+        <w:w w:val="100"/>
+        <w:kern w:val="0"/>
+        <w:position w:val="0"/>
+        <w:highlight w:val="none"/>
+        <w:vertAlign w:val="baseline"/>
+      </w:rPr>
+    </w:lvl>
+    <w:lvl w:ilvl="5">
+      <w:start w:val="1"/>
+      <w:numFmt w:val="bullet"/>
+      <w:suff w:val="tab"/>
+      <w:lvlText w:val="•"/>
+      <w:lvlJc w:val="left"/>
+      <w:pPr>
+        <w:ind w:left="3174" w:hanging="174"/>
+      </w:pPr>
+      <w:rPr>
+        <w:rFonts w:hAnsi="Arial Unicode MS"/>
+        <w:caps w:val="0"/>
+        <w:smallCaps w:val="0"/>
+        <w:strike w:val="0"/>
+        <w:dstrike w:val="0"/>
+        <w:outline w:val="0"/>
+        <w:emboss w:val="0"/>
+        <w:imprint w:val="0"/>
+        <w:spacing w:val="0"/>
+        <w:w w:val="100"/>
+        <w:kern w:val="0"/>
+        <w:position w:val="0"/>
+        <w:highlight w:val="none"/>
+        <w:vertAlign w:val="baseline"/>
+      </w:rPr>
+    </w:lvl>
+    <w:lvl w:ilvl="6">
+      <w:start w:val="1"/>
+      <w:numFmt w:val="bullet"/>
+      <w:suff w:val="tab"/>
+      <w:lvlText w:val="•"/>
+      <w:lvlJc w:val="left"/>
+      <w:pPr>
+        <w:ind w:left="3774" w:hanging="174"/>
+      </w:pPr>
+      <w:rPr>
+        <w:rFonts w:hAnsi="Arial Unicode MS"/>
+        <w:caps w:val="0"/>
+        <w:smallCaps w:val="0"/>
+        <w:strike w:val="0"/>
+        <w:dstrike w:val="0"/>
+        <w:outline w:val="0"/>
+        <w:emboss w:val="0"/>
+        <w:imprint w:val="0"/>
+        <w:spacing w:val="0"/>
+        <w:w w:val="100"/>
+        <w:kern w:val="0"/>
+        <w:position w:val="0"/>
+        <w:highlight w:val="none"/>
+        <w:vertAlign w:val="baseline"/>
+      </w:rPr>
+    </w:lvl>
+    <w:lvl w:ilvl="7">
+      <w:start w:val="1"/>
+      <w:numFmt w:val="bullet"/>
+      <w:suff w:val="tab"/>
+      <w:lvlText w:val="•"/>
+      <w:lvlJc w:val="left"/>
+      <w:pPr>
+        <w:ind w:left="4374" w:hanging="174"/>
+      </w:pPr>
+      <w:rPr>
+        <w:rFonts w:hAnsi="Arial Unicode MS"/>
+        <w:caps w:val="0"/>
+        <w:smallCaps w:val="0"/>
+        <w:strike w:val="0"/>
+        <w:dstrike w:val="0"/>
+        <w:outline w:val="0"/>
+        <w:emboss w:val="0"/>
+        <w:imprint w:val="0"/>
+        <w:spacing w:val="0"/>
+        <w:w w:val="100"/>
+        <w:kern w:val="0"/>
+        <w:position w:val="0"/>
+        <w:highlight w:val="none"/>
+        <w:vertAlign w:val="baseline"/>
+      </w:rPr>
+    </w:lvl>
+    <w:lvl w:ilvl="8">
+      <w:start w:val="1"/>
+      <w:numFmt w:val="bullet"/>
+      <w:suff w:val="tab"/>
+      <w:lvlText w:val="•"/>
+      <w:lvlJc w:val="left"/>
+      <w:pPr>
+        <w:ind w:left="4974" w:hanging="174"/>
+      </w:pPr>
+      <w:rPr>
+        <w:rFonts w:hAnsi="Arial Unicode MS"/>
+        <w:caps w:val="0"/>
+        <w:smallCaps w:val="0"/>
+        <w:strike w:val="0"/>
+        <w:dstrike w:val="0"/>
+        <w:outline w:val="0"/>
+        <w:emboss w:val="0"/>
+        <w:imprint w:val="0"/>
+        <w:spacing w:val="0"/>
+        <w:w w:val="100"/>
+        <w:kern w:val="0"/>
+        <w:position w:val="0"/>
+        <w:highlight w:val="none"/>
+        <w:vertAlign w:val="baseline"/>
+      </w:rPr>
+    </w:lvl>
+  </w:abstractNum>
+  <w:abstractNum w:abstractNumId="42">
+    <w:multiLevelType w:val="hybridMultilevel"/>
+    <w:lvl w:ilvl="0">
+      <w:start w:val="1"/>
+      <w:numFmt w:val="bullet"/>
+      <w:suff w:val="tab"/>
+      <w:lvlText w:val="•"/>
+      <w:lvlJc w:val="left"/>
+      <w:pPr>
+        <w:ind w:left="174" w:hanging="174"/>
+      </w:pPr>
+      <w:rPr>
+        <w:rFonts w:hAnsi="Arial Unicode MS"/>
+        <w:caps w:val="0"/>
+        <w:smallCaps w:val="0"/>
+        <w:strike w:val="0"/>
+        <w:dstrike w:val="0"/>
+        <w:outline w:val="0"/>
+        <w:emboss w:val="0"/>
+        <w:imprint w:val="0"/>
+        <w:spacing w:val="0"/>
+        <w:w w:val="100"/>
+        <w:kern w:val="0"/>
+        <w:position w:val="0"/>
+        <w:highlight w:val="none"/>
+        <w:vertAlign w:val="baseline"/>
+      </w:rPr>
+    </w:lvl>
+    <w:lvl w:ilvl="1">
+      <w:start w:val="1"/>
+      <w:numFmt w:val="bullet"/>
+      <w:suff w:val="tab"/>
+      <w:lvlText w:val="•"/>
+      <w:lvlJc w:val="left"/>
+      <w:pPr>
+        <w:ind w:left="774" w:hanging="174"/>
+      </w:pPr>
+      <w:rPr>
+        <w:rFonts w:hAnsi="Arial Unicode MS"/>
+        <w:caps w:val="0"/>
+        <w:smallCaps w:val="0"/>
+        <w:strike w:val="0"/>
+        <w:dstrike w:val="0"/>
+        <w:outline w:val="0"/>
+        <w:emboss w:val="0"/>
+        <w:imprint w:val="0"/>
+        <w:spacing w:val="0"/>
+        <w:w w:val="100"/>
+        <w:kern w:val="0"/>
+        <w:position w:val="0"/>
+        <w:highlight w:val="none"/>
+        <w:vertAlign w:val="baseline"/>
+      </w:rPr>
+    </w:lvl>
+    <w:lvl w:ilvl="2">
+      <w:start w:val="1"/>
+      <w:numFmt w:val="bullet"/>
+      <w:suff w:val="tab"/>
+      <w:lvlText w:val="•"/>
+      <w:lvlJc w:val="left"/>
+      <w:pPr>
+        <w:ind w:left="1374" w:hanging="174"/>
+      </w:pPr>
+      <w:rPr>
+        <w:rFonts w:hAnsi="Arial Unicode MS"/>
+        <w:caps w:val="0"/>
+        <w:smallCaps w:val="0"/>
+        <w:strike w:val="0"/>
+        <w:dstrike w:val="0"/>
+        <w:outline w:val="0"/>
+        <w:emboss w:val="0"/>
+        <w:imprint w:val="0"/>
+        <w:spacing w:val="0"/>
+        <w:w w:val="100"/>
+        <w:kern w:val="0"/>
+        <w:position w:val="0"/>
+        <w:highlight w:val="none"/>
+        <w:vertAlign w:val="baseline"/>
+      </w:rPr>
+    </w:lvl>
+    <w:lvl w:ilvl="3">
+      <w:start w:val="1"/>
+      <w:numFmt w:val="bullet"/>
+      <w:suff w:val="tab"/>
+      <w:lvlText w:val="•"/>
+      <w:lvlJc w:val="left"/>
+      <w:pPr>
+        <w:ind w:left="1974" w:hanging="174"/>
+      </w:pPr>
+      <w:rPr>
+        <w:rFonts w:hAnsi="Arial Unicode MS"/>
+        <w:caps w:val="0"/>
+        <w:smallCaps w:val="0"/>
+        <w:strike w:val="0"/>
+        <w:dstrike w:val="0"/>
+        <w:outline w:val="0"/>
+        <w:emboss w:val="0"/>
+        <w:imprint w:val="0"/>
+        <w:spacing w:val="0"/>
+        <w:w w:val="100"/>
+        <w:kern w:val="0"/>
+        <w:position w:val="0"/>
+        <w:highlight w:val="none"/>
+        <w:vertAlign w:val="baseline"/>
+      </w:rPr>
+    </w:lvl>
+    <w:lvl w:ilvl="4">
+      <w:start w:val="1"/>
+      <w:numFmt w:val="bullet"/>
+      <w:suff w:val="tab"/>
+      <w:lvlText w:val="•"/>
+      <w:lvlJc w:val="left"/>
+      <w:pPr>
+        <w:ind w:left="2574" w:hanging="174"/>
+      </w:pPr>
+      <w:rPr>
+        <w:rFonts w:hAnsi="Arial Unicode MS"/>
+        <w:caps w:val="0"/>
+        <w:smallCaps w:val="0"/>
+        <w:strike w:val="0"/>
+        <w:dstrike w:val="0"/>
+        <w:outline w:val="0"/>
+        <w:emboss w:val="0"/>
+        <w:imprint w:val="0"/>
+        <w:spacing w:val="0"/>
+        <w:w w:val="100"/>
+        <w:kern w:val="0"/>
+        <w:position w:val="0"/>
+        <w:highlight w:val="none"/>
+        <w:vertAlign w:val="baseline"/>
+      </w:rPr>
+    </w:lvl>
+    <w:lvl w:ilvl="5">
+      <w:start w:val="1"/>
+      <w:numFmt w:val="bullet"/>
+      <w:suff w:val="tab"/>
+      <w:lvlText w:val="•"/>
+      <w:lvlJc w:val="left"/>
+      <w:pPr>
+        <w:ind w:left="3174" w:hanging="174"/>
+      </w:pPr>
+      <w:rPr>
+        <w:rFonts w:hAnsi="Arial Unicode MS"/>
+        <w:caps w:val="0"/>
+        <w:smallCaps w:val="0"/>
+        <w:strike w:val="0"/>
+        <w:dstrike w:val="0"/>
+        <w:outline w:val="0"/>
+        <w:emboss w:val="0"/>
+        <w:imprint w:val="0"/>
+        <w:spacing w:val="0"/>
+        <w:w w:val="100"/>
+        <w:kern w:val="0"/>
+        <w:position w:val="0"/>
+        <w:highlight w:val="none"/>
+        <w:vertAlign w:val="baseline"/>
+      </w:rPr>
+    </w:lvl>
+    <w:lvl w:ilvl="6">
+      <w:start w:val="1"/>
+      <w:numFmt w:val="bullet"/>
+      <w:suff w:val="tab"/>
+      <w:lvlText w:val="•"/>
+      <w:lvlJc w:val="left"/>
+      <w:pPr>
+        <w:ind w:left="3774" w:hanging="174"/>
+      </w:pPr>
+      <w:rPr>
+        <w:rFonts w:hAnsi="Arial Unicode MS"/>
+        <w:caps w:val="0"/>
+        <w:smallCaps w:val="0"/>
+        <w:strike w:val="0"/>
+        <w:dstrike w:val="0"/>
+        <w:outline w:val="0"/>
+        <w:emboss w:val="0"/>
+        <w:imprint w:val="0"/>
+        <w:spacing w:val="0"/>
+        <w:w w:val="100"/>
+        <w:kern w:val="0"/>
+        <w:position w:val="0"/>
+        <w:highlight w:val="none"/>
+        <w:vertAlign w:val="baseline"/>
+      </w:rPr>
+    </w:lvl>
+    <w:lvl w:ilvl="7">
+      <w:start w:val="1"/>
+      <w:numFmt w:val="bullet"/>
+      <w:suff w:val="tab"/>
+      <w:lvlText w:val="•"/>
+      <w:lvlJc w:val="left"/>
+      <w:pPr>
+        <w:ind w:left="4374" w:hanging="174"/>
+      </w:pPr>
+      <w:rPr>
+        <w:rFonts w:hAnsi="Arial Unicode MS"/>
+        <w:caps w:val="0"/>
+        <w:smallCaps w:val="0"/>
+        <w:strike w:val="0"/>
+        <w:dstrike w:val="0"/>
+        <w:outline w:val="0"/>
+        <w:emboss w:val="0"/>
+        <w:imprint w:val="0"/>
+        <w:spacing w:val="0"/>
+        <w:w w:val="100"/>
+        <w:kern w:val="0"/>
+        <w:position w:val="0"/>
+        <w:highlight w:val="none"/>
+        <w:vertAlign w:val="baseline"/>
+      </w:rPr>
+    </w:lvl>
+    <w:lvl w:ilvl="8">
+      <w:start w:val="1"/>
+      <w:numFmt w:val="bullet"/>
+      <w:suff w:val="tab"/>
+      <w:lvlText w:val="•"/>
+      <w:lvlJc w:val="left"/>
+      <w:pPr>
+        <w:ind w:left="4974" w:hanging="174"/>
+      </w:pPr>
+      <w:rPr>
+        <w:rFonts w:hAnsi="Arial Unicode MS"/>
+        <w:caps w:val="0"/>
+        <w:smallCaps w:val="0"/>
+        <w:strike w:val="0"/>
+        <w:dstrike w:val="0"/>
+        <w:outline w:val="0"/>
+        <w:emboss w:val="0"/>
+        <w:imprint w:val="0"/>
+        <w:spacing w:val="0"/>
+        <w:w w:val="100"/>
+        <w:kern w:val="0"/>
+        <w:position w:val="0"/>
+        <w:highlight w:val="none"/>
+        <w:vertAlign w:val="baseline"/>
+      </w:rPr>
+    </w:lvl>
+  </w:abstractNum>
+  <w:abstractNum w:abstractNumId="43">
+    <w:multiLevelType w:val="hybridMultilevel"/>
+    <w:lvl w:ilvl="0">
+      <w:start w:val="1"/>
+      <w:numFmt w:val="bullet"/>
+      <w:suff w:val="tab"/>
+      <w:lvlText w:val="•"/>
+      <w:lvlJc w:val="left"/>
+      <w:pPr>
+        <w:ind w:left="174" w:hanging="174"/>
+      </w:pPr>
+      <w:rPr>
+        <w:rFonts w:hAnsi="Arial Unicode MS"/>
+        <w:caps w:val="0"/>
+        <w:smallCaps w:val="0"/>
+        <w:strike w:val="0"/>
+        <w:dstrike w:val="0"/>
+        <w:outline w:val="0"/>
+        <w:emboss w:val="0"/>
+        <w:imprint w:val="0"/>
+        <w:spacing w:val="0"/>
+        <w:w w:val="100"/>
+        <w:kern w:val="0"/>
+        <w:position w:val="0"/>
+        <w:highlight w:val="none"/>
+        <w:vertAlign w:val="baseline"/>
+      </w:rPr>
+    </w:lvl>
+    <w:lvl w:ilvl="1">
+      <w:start w:val="1"/>
+      <w:numFmt w:val="bullet"/>
+      <w:suff w:val="tab"/>
+      <w:lvlText w:val="•"/>
+      <w:lvlJc w:val="left"/>
+      <w:pPr>
+        <w:ind w:left="774" w:hanging="174"/>
+      </w:pPr>
+      <w:rPr>
+        <w:rFonts w:hAnsi="Arial Unicode MS"/>
+        <w:caps w:val="0"/>
+        <w:smallCaps w:val="0"/>
+        <w:strike w:val="0"/>
+        <w:dstrike w:val="0"/>
+        <w:outline w:val="0"/>
+        <w:emboss w:val="0"/>
+        <w:imprint w:val="0"/>
+        <w:spacing w:val="0"/>
+        <w:w w:val="100"/>
+        <w:kern w:val="0"/>
+        <w:position w:val="0"/>
+        <w:highlight w:val="none"/>
+        <w:vertAlign w:val="baseline"/>
+      </w:rPr>
+    </w:lvl>
+    <w:lvl w:ilvl="2">
+      <w:start w:val="1"/>
+      <w:numFmt w:val="bullet"/>
+      <w:suff w:val="tab"/>
+      <w:lvlText w:val="•"/>
+      <w:lvlJc w:val="left"/>
+      <w:pPr>
+        <w:ind w:left="1374" w:hanging="174"/>
+      </w:pPr>
+      <w:rPr>
+        <w:rFonts w:hAnsi="Arial Unicode MS"/>
+        <w:caps w:val="0"/>
+        <w:smallCaps w:val="0"/>
+        <w:strike w:val="0"/>
+        <w:dstrike w:val="0"/>
+        <w:outline w:val="0"/>
+        <w:emboss w:val="0"/>
+        <w:imprint w:val="0"/>
+        <w:spacing w:val="0"/>
+        <w:w w:val="100"/>
+        <w:kern w:val="0"/>
+        <w:position w:val="0"/>
+        <w:highlight w:val="none"/>
+        <w:vertAlign w:val="baseline"/>
+      </w:rPr>
+    </w:lvl>
+    <w:lvl w:ilvl="3">
+      <w:start w:val="1"/>
+      <w:numFmt w:val="bullet"/>
+      <w:suff w:val="tab"/>
+      <w:lvlText w:val="•"/>
+      <w:lvlJc w:val="left"/>
+      <w:pPr>
+        <w:ind w:left="1974" w:hanging="174"/>
+      </w:pPr>
+      <w:rPr>
+        <w:rFonts w:hAnsi="Arial Unicode MS"/>
+        <w:caps w:val="0"/>
+        <w:smallCaps w:val="0"/>
+        <w:strike w:val="0"/>
+        <w:dstrike w:val="0"/>
+        <w:outline w:val="0"/>
+        <w:emboss w:val="0"/>
+        <w:imprint w:val="0"/>
+        <w:spacing w:val="0"/>
+        <w:w w:val="100"/>
+        <w:kern w:val="0"/>
+        <w:position w:val="0"/>
+        <w:highlight w:val="none"/>
+        <w:vertAlign w:val="baseline"/>
+      </w:rPr>
+    </w:lvl>
+    <w:lvl w:ilvl="4">
+      <w:start w:val="1"/>
+      <w:numFmt w:val="bullet"/>
+      <w:suff w:val="tab"/>
+      <w:lvlText w:val="•"/>
+      <w:lvlJc w:val="left"/>
+      <w:pPr>
+        <w:ind w:left="2574" w:hanging="174"/>
+      </w:pPr>
+      <w:rPr>
+        <w:rFonts w:hAnsi="Arial Unicode MS"/>
+        <w:caps w:val="0"/>
+        <w:smallCaps w:val="0"/>
+        <w:strike w:val="0"/>
+        <w:dstrike w:val="0"/>
+        <w:outline w:val="0"/>
+        <w:emboss w:val="0"/>
+        <w:imprint w:val="0"/>
+        <w:spacing w:val="0"/>
+        <w:w w:val="100"/>
+        <w:kern w:val="0"/>
+        <w:position w:val="0"/>
+        <w:highlight w:val="none"/>
+        <w:vertAlign w:val="baseline"/>
+      </w:rPr>
+    </w:lvl>
+    <w:lvl w:ilvl="5">
+      <w:start w:val="1"/>
+      <w:numFmt w:val="bullet"/>
+      <w:suff w:val="tab"/>
+      <w:lvlText w:val="•"/>
+      <w:lvlJc w:val="left"/>
+      <w:pPr>
+        <w:ind w:left="3174" w:hanging="174"/>
+      </w:pPr>
+      <w:rPr>
+        <w:rFonts w:hAnsi="Arial Unicode MS"/>
+        <w:caps w:val="0"/>
+        <w:smallCaps w:val="0"/>
+        <w:strike w:val="0"/>
+        <w:dstrike w:val="0"/>
+        <w:outline w:val="0"/>
+        <w:emboss w:val="0"/>
+        <w:imprint w:val="0"/>
+        <w:spacing w:val="0"/>
+        <w:w w:val="100"/>
+        <w:kern w:val="0"/>
+        <w:position w:val="0"/>
+        <w:highlight w:val="none"/>
+        <w:vertAlign w:val="baseline"/>
+      </w:rPr>
+    </w:lvl>
+    <w:lvl w:ilvl="6">
+      <w:start w:val="1"/>
+      <w:numFmt w:val="bullet"/>
+      <w:suff w:val="tab"/>
+      <w:lvlText w:val="•"/>
+      <w:lvlJc w:val="left"/>
+      <w:pPr>
+        <w:ind w:left="3774" w:hanging="174"/>
+      </w:pPr>
+      <w:rPr>
+        <w:rFonts w:hAnsi="Arial Unicode MS"/>
+        <w:caps w:val="0"/>
+        <w:smallCaps w:val="0"/>
+        <w:strike w:val="0"/>
+        <w:dstrike w:val="0"/>
+        <w:outline w:val="0"/>
+        <w:emboss w:val="0"/>
+        <w:imprint w:val="0"/>
+        <w:spacing w:val="0"/>
+        <w:w w:val="100"/>
+        <w:kern w:val="0"/>
+        <w:position w:val="0"/>
+        <w:highlight w:val="none"/>
+        <w:vertAlign w:val="baseline"/>
+      </w:rPr>
+    </w:lvl>
+    <w:lvl w:ilvl="7">
+      <w:start w:val="1"/>
+      <w:numFmt w:val="bullet"/>
+      <w:suff w:val="tab"/>
+      <w:lvlText w:val="•"/>
+      <w:lvlJc w:val="left"/>
+      <w:pPr>
+        <w:ind w:left="4374" w:hanging="174"/>
+      </w:pPr>
+      <w:rPr>
+        <w:rFonts w:hAnsi="Arial Unicode MS"/>
+        <w:caps w:val="0"/>
+        <w:smallCaps w:val="0"/>
+        <w:strike w:val="0"/>
+        <w:dstrike w:val="0"/>
+        <w:outline w:val="0"/>
+        <w:emboss w:val="0"/>
+        <w:imprint w:val="0"/>
+        <w:spacing w:val="0"/>
+        <w:w w:val="100"/>
+        <w:kern w:val="0"/>
+        <w:position w:val="0"/>
+        <w:highlight w:val="none"/>
+        <w:vertAlign w:val="baseline"/>
+      </w:rPr>
+    </w:lvl>
+    <w:lvl w:ilvl="8">
+      <w:start w:val="1"/>
+      <w:numFmt w:val="bullet"/>
+      <w:suff w:val="tab"/>
+      <w:lvlText w:val="•"/>
+      <w:lvlJc w:val="left"/>
+      <w:pPr>
+        <w:ind w:left="4974" w:hanging="174"/>
+      </w:pPr>
+      <w:rPr>
+        <w:rFonts w:hAnsi="Arial Unicode MS"/>
+        <w:caps w:val="0"/>
+        <w:smallCaps w:val="0"/>
+        <w:strike w:val="0"/>
+        <w:dstrike w:val="0"/>
+        <w:outline w:val="0"/>
+        <w:emboss w:val="0"/>
+        <w:imprint w:val="0"/>
+        <w:spacing w:val="0"/>
+        <w:w w:val="100"/>
+        <w:kern w:val="0"/>
+        <w:position w:val="0"/>
+        <w:highlight w:val="none"/>
+        <w:vertAlign w:val="baseline"/>
+      </w:rPr>
+    </w:lvl>
+  </w:abstractNum>
+  <w:abstractNum w:abstractNumId="44">
+    <w:multiLevelType w:val="hybridMultilevel"/>
+    <w:lvl w:ilvl="0">
+      <w:start w:val="1"/>
+      <w:numFmt w:val="bullet"/>
+      <w:suff w:val="tab"/>
+      <w:lvlText w:val="•"/>
+      <w:lvlJc w:val="left"/>
+      <w:pPr>
+        <w:ind w:left="174" w:hanging="174"/>
+      </w:pPr>
+      <w:rPr>
+        <w:rFonts w:hAnsi="Arial Unicode MS"/>
+        <w:caps w:val="0"/>
+        <w:smallCaps w:val="0"/>
+        <w:strike w:val="0"/>
+        <w:dstrike w:val="0"/>
+        <w:outline w:val="0"/>
+        <w:emboss w:val="0"/>
+        <w:imprint w:val="0"/>
+        <w:spacing w:val="0"/>
+        <w:w w:val="100"/>
+        <w:kern w:val="0"/>
+        <w:position w:val="0"/>
+        <w:highlight w:val="none"/>
+        <w:vertAlign w:val="baseline"/>
+      </w:rPr>
+    </w:lvl>
+    <w:lvl w:ilvl="1">
+      <w:start w:val="1"/>
+      <w:numFmt w:val="bullet"/>
+      <w:suff w:val="tab"/>
+      <w:lvlText w:val="•"/>
+      <w:lvlJc w:val="left"/>
+      <w:pPr>
+        <w:ind w:left="774" w:hanging="174"/>
+      </w:pPr>
+      <w:rPr>
+        <w:rFonts w:hAnsi="Arial Unicode MS"/>
+        <w:caps w:val="0"/>
+        <w:smallCaps w:val="0"/>
+        <w:strike w:val="0"/>
+        <w:dstrike w:val="0"/>
+        <w:outline w:val="0"/>
+        <w:emboss w:val="0"/>
+        <w:imprint w:val="0"/>
+        <w:spacing w:val="0"/>
+        <w:w w:val="100"/>
+        <w:kern w:val="0"/>
+        <w:position w:val="0"/>
+        <w:highlight w:val="none"/>
+        <w:vertAlign w:val="baseline"/>
+      </w:rPr>
+    </w:lvl>
+    <w:lvl w:ilvl="2">
+      <w:start w:val="1"/>
+      <w:numFmt w:val="bullet"/>
+      <w:suff w:val="tab"/>
+      <w:lvlText w:val="•"/>
+      <w:lvlJc w:val="left"/>
+      <w:pPr>
+        <w:ind w:left="1374" w:hanging="174"/>
+      </w:pPr>
+      <w:rPr>
+        <w:rFonts w:hAnsi="Arial Unicode MS"/>
+        <w:caps w:val="0"/>
+        <w:smallCaps w:val="0"/>
+        <w:strike w:val="0"/>
+        <w:dstrike w:val="0"/>
+        <w:outline w:val="0"/>
+        <w:emboss w:val="0"/>
+        <w:imprint w:val="0"/>
+        <w:spacing w:val="0"/>
+        <w:w w:val="100"/>
+        <w:kern w:val="0"/>
+        <w:position w:val="0"/>
+        <w:highlight w:val="none"/>
+        <w:vertAlign w:val="baseline"/>
+      </w:rPr>
+    </w:lvl>
+    <w:lvl w:ilvl="3">
+      <w:start w:val="1"/>
+      <w:numFmt w:val="bullet"/>
+      <w:suff w:val="tab"/>
+      <w:lvlText w:val="•"/>
+      <w:lvlJc w:val="left"/>
+      <w:pPr>
+        <w:ind w:left="1974" w:hanging="174"/>
+      </w:pPr>
+      <w:rPr>
+        <w:rFonts w:hAnsi="Arial Unicode MS"/>
+        <w:caps w:val="0"/>
+        <w:smallCaps w:val="0"/>
+        <w:strike w:val="0"/>
+        <w:dstrike w:val="0"/>
+        <w:outline w:val="0"/>
+        <w:emboss w:val="0"/>
+        <w:imprint w:val="0"/>
+        <w:spacing w:val="0"/>
+        <w:w w:val="100"/>
+        <w:kern w:val="0"/>
+        <w:position w:val="0"/>
+        <w:highlight w:val="none"/>
+        <w:vertAlign w:val="baseline"/>
+      </w:rPr>
+    </w:lvl>
+    <w:lvl w:ilvl="4">
+      <w:start w:val="1"/>
+      <w:numFmt w:val="bullet"/>
+      <w:suff w:val="tab"/>
+      <w:lvlText w:val="•"/>
+      <w:lvlJc w:val="left"/>
+      <w:pPr>
+        <w:ind w:left="2574" w:hanging="174"/>
+      </w:pPr>
+      <w:rPr>
+        <w:rFonts w:hAnsi="Arial Unicode MS"/>
+        <w:caps w:val="0"/>
+        <w:smallCaps w:val="0"/>
+        <w:strike w:val="0"/>
+        <w:dstrike w:val="0"/>
+        <w:outline w:val="0"/>
+        <w:emboss w:val="0"/>
+        <w:imprint w:val="0"/>
+        <w:spacing w:val="0"/>
+        <w:w w:val="100"/>
+        <w:kern w:val="0"/>
+        <w:position w:val="0"/>
+        <w:highlight w:val="none"/>
+        <w:vertAlign w:val="baseline"/>
+      </w:rPr>
+    </w:lvl>
+    <w:lvl w:ilvl="5">
+      <w:start w:val="1"/>
+      <w:numFmt w:val="bullet"/>
+      <w:suff w:val="tab"/>
+      <w:lvlText w:val="•"/>
+      <w:lvlJc w:val="left"/>
+      <w:pPr>
+        <w:ind w:left="3174" w:hanging="174"/>
+      </w:pPr>
+      <w:rPr>
+        <w:rFonts w:hAnsi="Arial Unicode MS"/>
+        <w:caps w:val="0"/>
+        <w:smallCaps w:val="0"/>
+        <w:strike w:val="0"/>
+        <w:dstrike w:val="0"/>
+        <w:outline w:val="0"/>
+        <w:emboss w:val="0"/>
+        <w:imprint w:val="0"/>
+        <w:spacing w:val="0"/>
+        <w:w w:val="100"/>
+        <w:kern w:val="0"/>
+        <w:position w:val="0"/>
+        <w:highlight w:val="none"/>
+        <w:vertAlign w:val="baseline"/>
+      </w:rPr>
+    </w:lvl>
+    <w:lvl w:ilvl="6">
+      <w:start w:val="1"/>
+      <w:numFmt w:val="bullet"/>
+      <w:suff w:val="tab"/>
+      <w:lvlText w:val="•"/>
+      <w:lvlJc w:val="left"/>
+      <w:pPr>
+        <w:ind w:left="3774" w:hanging="174"/>
+      </w:pPr>
+      <w:rPr>
+        <w:rFonts w:hAnsi="Arial Unicode MS"/>
+        <w:caps w:val="0"/>
+        <w:smallCaps w:val="0"/>
+        <w:strike w:val="0"/>
+        <w:dstrike w:val="0"/>
+        <w:outline w:val="0"/>
+        <w:emboss w:val="0"/>
+        <w:imprint w:val="0"/>
+        <w:spacing w:val="0"/>
+        <w:w w:val="100"/>
+        <w:kern w:val="0"/>
+        <w:position w:val="0"/>
+        <w:highlight w:val="none"/>
+        <w:vertAlign w:val="baseline"/>
+      </w:rPr>
+    </w:lvl>
+    <w:lvl w:ilvl="7">
+      <w:start w:val="1"/>
+      <w:numFmt w:val="bullet"/>
+      <w:suff w:val="tab"/>
+      <w:lvlText w:val="•"/>
+      <w:lvlJc w:val="left"/>
+      <w:pPr>
+        <w:ind w:left="4374" w:hanging="174"/>
+      </w:pPr>
+      <w:rPr>
+        <w:rFonts w:hAnsi="Arial Unicode MS"/>
+        <w:caps w:val="0"/>
+        <w:smallCaps w:val="0"/>
+        <w:strike w:val="0"/>
+        <w:dstrike w:val="0"/>
+        <w:outline w:val="0"/>
+        <w:emboss w:val="0"/>
+        <w:imprint w:val="0"/>
+        <w:spacing w:val="0"/>
+        <w:w w:val="100"/>
+        <w:kern w:val="0"/>
+        <w:position w:val="0"/>
+        <w:highlight w:val="none"/>
+        <w:vertAlign w:val="baseline"/>
+      </w:rPr>
+    </w:lvl>
+    <w:lvl w:ilvl="8">
+      <w:start w:val="1"/>
+      <w:numFmt w:val="bullet"/>
+      <w:suff w:val="tab"/>
+      <w:lvlText w:val="•"/>
+      <w:lvlJc w:val="left"/>
+      <w:pPr>
+        <w:ind w:left="4974" w:hanging="174"/>
+      </w:pPr>
+      <w:rPr>
+        <w:rFonts w:hAnsi="Arial Unicode MS"/>
+        <w:caps w:val="0"/>
+        <w:smallCaps w:val="0"/>
+        <w:strike w:val="0"/>
+        <w:dstrike w:val="0"/>
+        <w:outline w:val="0"/>
+        <w:emboss w:val="0"/>
+        <w:imprint w:val="0"/>
+        <w:spacing w:val="0"/>
+        <w:w w:val="100"/>
+        <w:kern w:val="0"/>
+        <w:position w:val="0"/>
+        <w:highlight w:val="none"/>
+        <w:vertAlign w:val="baseline"/>
+      </w:rPr>
+    </w:lvl>
+  </w:abstractNum>
+  <w:abstractNum w:abstractNumId="45">
+    <w:multiLevelType w:val="hybridMultilevel"/>
+    <w:lvl w:ilvl="0">
+      <w:start w:val="1"/>
+      <w:numFmt w:val="bullet"/>
+      <w:suff w:val="tab"/>
+      <w:lvlText w:val="•"/>
+      <w:lvlJc w:val="left"/>
+      <w:pPr>
+        <w:ind w:left="174" w:hanging="174"/>
+      </w:pPr>
+      <w:rPr>
+        <w:rFonts w:hAnsi="Arial Unicode MS"/>
+        <w:caps w:val="0"/>
+        <w:smallCaps w:val="0"/>
+        <w:strike w:val="0"/>
+        <w:dstrike w:val="0"/>
+        <w:outline w:val="0"/>
+        <w:emboss w:val="0"/>
+        <w:imprint w:val="0"/>
+        <w:spacing w:val="0"/>
+        <w:w w:val="100"/>
+        <w:kern w:val="0"/>
+        <w:position w:val="0"/>
+        <w:highlight w:val="none"/>
+        <w:vertAlign w:val="baseline"/>
+      </w:rPr>
+    </w:lvl>
+    <w:lvl w:ilvl="1">
+      <w:start w:val="1"/>
+      <w:numFmt w:val="bullet"/>
+      <w:suff w:val="tab"/>
+      <w:lvlText w:val="•"/>
+      <w:lvlJc w:val="left"/>
+      <w:pPr>
+        <w:ind w:left="774" w:hanging="174"/>
+      </w:pPr>
+      <w:rPr>
+        <w:rFonts w:hAnsi="Arial Unicode MS"/>
+        <w:caps w:val="0"/>
+        <w:smallCaps w:val="0"/>
+        <w:strike w:val="0"/>
+        <w:dstrike w:val="0"/>
+        <w:outline w:val="0"/>
+        <w:emboss w:val="0"/>
+        <w:imprint w:val="0"/>
+        <w:spacing w:val="0"/>
+        <w:w w:val="100"/>
+        <w:kern w:val="0"/>
+        <w:position w:val="0"/>
+        <w:highlight w:val="none"/>
+        <w:vertAlign w:val="baseline"/>
+      </w:rPr>
+    </w:lvl>
+    <w:lvl w:ilvl="2">
+      <w:start w:val="1"/>
+      <w:numFmt w:val="bullet"/>
+      <w:suff w:val="tab"/>
+      <w:lvlText w:val="•"/>
+      <w:lvlJc w:val="left"/>
+      <w:pPr>
+        <w:ind w:left="1374" w:hanging="174"/>
+      </w:pPr>
+      <w:rPr>
+        <w:rFonts w:hAnsi="Arial Unicode MS"/>
+        <w:caps w:val="0"/>
+        <w:smallCaps w:val="0"/>
+        <w:strike w:val="0"/>
+        <w:dstrike w:val="0"/>
+        <w:outline w:val="0"/>
+        <w:emboss w:val="0"/>
+        <w:imprint w:val="0"/>
+        <w:spacing w:val="0"/>
+        <w:w w:val="100"/>
+        <w:kern w:val="0"/>
+        <w:position w:val="0"/>
+        <w:highlight w:val="none"/>
+        <w:vertAlign w:val="baseline"/>
+      </w:rPr>
+    </w:lvl>
+    <w:lvl w:ilvl="3">
+      <w:start w:val="1"/>
+      <w:numFmt w:val="bullet"/>
+      <w:suff w:val="tab"/>
+      <w:lvlText w:val="•"/>
+      <w:lvlJc w:val="left"/>
+      <w:pPr>
+        <w:ind w:left="1974" w:hanging="174"/>
+      </w:pPr>
+      <w:rPr>
+        <w:rFonts w:hAnsi="Arial Unicode MS"/>
+        <w:caps w:val="0"/>
+        <w:smallCaps w:val="0"/>
+        <w:strike w:val="0"/>
+        <w:dstrike w:val="0"/>
+        <w:outline w:val="0"/>
+        <w:emboss w:val="0"/>
+        <w:imprint w:val="0"/>
+        <w:spacing w:val="0"/>
+        <w:w w:val="100"/>
+        <w:kern w:val="0"/>
+        <w:position w:val="0"/>
+        <w:highlight w:val="none"/>
+        <w:vertAlign w:val="baseline"/>
+      </w:rPr>
+    </w:lvl>
+    <w:lvl w:ilvl="4">
+      <w:start w:val="1"/>
+      <w:numFmt w:val="bullet"/>
+      <w:suff w:val="tab"/>
+      <w:lvlText w:val="•"/>
+      <w:lvlJc w:val="left"/>
+      <w:pPr>
+        <w:ind w:left="2574" w:hanging="174"/>
+      </w:pPr>
+      <w:rPr>
+        <w:rFonts w:hAnsi="Arial Unicode MS"/>
+        <w:caps w:val="0"/>
+        <w:smallCaps w:val="0"/>
+        <w:strike w:val="0"/>
+        <w:dstrike w:val="0"/>
+        <w:outline w:val="0"/>
+        <w:emboss w:val="0"/>
+        <w:imprint w:val="0"/>
+        <w:spacing w:val="0"/>
+        <w:w w:val="100"/>
+        <w:kern w:val="0"/>
+        <w:position w:val="0"/>
+        <w:highlight w:val="none"/>
+        <w:vertAlign w:val="baseline"/>
+      </w:rPr>
+    </w:lvl>
+    <w:lvl w:ilvl="5">
+      <w:start w:val="1"/>
+      <w:numFmt w:val="bullet"/>
+      <w:suff w:val="tab"/>
+      <w:lvlText w:val="•"/>
+      <w:lvlJc w:val="left"/>
+      <w:pPr>
+        <w:ind w:left="3174" w:hanging="174"/>
+      </w:pPr>
+      <w:rPr>
+        <w:rFonts w:hAnsi="Arial Unicode MS"/>
+        <w:caps w:val="0"/>
+        <w:smallCaps w:val="0"/>
+        <w:strike w:val="0"/>
+        <w:dstrike w:val="0"/>
+        <w:outline w:val="0"/>
+        <w:emboss w:val="0"/>
+        <w:imprint w:val="0"/>
+        <w:spacing w:val="0"/>
+        <w:w w:val="100"/>
+        <w:kern w:val="0"/>
+        <w:position w:val="0"/>
+        <w:highlight w:val="none"/>
+        <w:vertAlign w:val="baseline"/>
+      </w:rPr>
+    </w:lvl>
+    <w:lvl w:ilvl="6">
+      <w:start w:val="1"/>
+      <w:numFmt w:val="bullet"/>
+      <w:suff w:val="tab"/>
+      <w:lvlText w:val="•"/>
+      <w:lvlJc w:val="left"/>
+      <w:pPr>
+        <w:ind w:left="3774" w:hanging="174"/>
+      </w:pPr>
+      <w:rPr>
+        <w:rFonts w:hAnsi="Arial Unicode MS"/>
+        <w:caps w:val="0"/>
+        <w:smallCaps w:val="0"/>
+        <w:strike w:val="0"/>
+        <w:dstrike w:val="0"/>
+        <w:outline w:val="0"/>
+        <w:emboss w:val="0"/>
+        <w:imprint w:val="0"/>
+        <w:spacing w:val="0"/>
+        <w:w w:val="100"/>
+        <w:kern w:val="0"/>
+        <w:position w:val="0"/>
+        <w:highlight w:val="none"/>
+        <w:vertAlign w:val="baseline"/>
+      </w:rPr>
+    </w:lvl>
+    <w:lvl w:ilvl="7">
+      <w:start w:val="1"/>
+      <w:numFmt w:val="bullet"/>
+      <w:suff w:val="tab"/>
+      <w:lvlText w:val="•"/>
+      <w:lvlJc w:val="left"/>
+      <w:pPr>
+        <w:ind w:left="4374" w:hanging="174"/>
+      </w:pPr>
+      <w:rPr>
+        <w:rFonts w:hAnsi="Arial Unicode MS"/>
+        <w:caps w:val="0"/>
+        <w:smallCaps w:val="0"/>
+        <w:strike w:val="0"/>
+        <w:dstrike w:val="0"/>
+        <w:outline w:val="0"/>
+        <w:emboss w:val="0"/>
+        <w:imprint w:val="0"/>
+        <w:spacing w:val="0"/>
+        <w:w w:val="100"/>
+        <w:kern w:val="0"/>
+        <w:position w:val="0"/>
+        <w:highlight w:val="none"/>
+        <w:vertAlign w:val="baseline"/>
+      </w:rPr>
+    </w:lvl>
+    <w:lvl w:ilvl="8">
+      <w:start w:val="1"/>
+      <w:numFmt w:val="bullet"/>
+      <w:suff w:val="tab"/>
+      <w:lvlText w:val="•"/>
+      <w:lvlJc w:val="left"/>
+      <w:pPr>
+        <w:ind w:left="4974" w:hanging="174"/>
+      </w:pPr>
+      <w:rPr>
+        <w:rFonts w:hAnsi="Arial Unicode MS"/>
+        <w:caps w:val="0"/>
+        <w:smallCaps w:val="0"/>
+        <w:strike w:val="0"/>
+        <w:dstrike w:val="0"/>
+        <w:outline w:val="0"/>
+        <w:emboss w:val="0"/>
+        <w:imprint w:val="0"/>
+        <w:spacing w:val="0"/>
+        <w:w w:val="100"/>
+        <w:kern w:val="0"/>
+        <w:position w:val="0"/>
+        <w:highlight w:val="none"/>
+        <w:vertAlign w:val="baseline"/>
+      </w:rPr>
+    </w:lvl>
+  </w:abstractNum>
+  <w:abstractNum w:abstractNumId="46">
+    <w:multiLevelType w:val="hybridMultilevel"/>
+    <w:lvl w:ilvl="0">
+      <w:start w:val="1"/>
+      <w:numFmt w:val="bullet"/>
+      <w:suff w:val="tab"/>
+      <w:lvlText w:val="•"/>
+      <w:lvlJc w:val="left"/>
+      <w:pPr>
+        <w:ind w:left="174" w:hanging="174"/>
+      </w:pPr>
+      <w:rPr>
+        <w:rFonts w:hAnsi="Arial Unicode MS"/>
+        <w:caps w:val="0"/>
+        <w:smallCaps w:val="0"/>
+        <w:strike w:val="0"/>
+        <w:dstrike w:val="0"/>
+        <w:outline w:val="0"/>
+        <w:emboss w:val="0"/>
+        <w:imprint w:val="0"/>
+        <w:spacing w:val="0"/>
+        <w:w w:val="100"/>
+        <w:kern w:val="0"/>
+        <w:position w:val="0"/>
+        <w:highlight w:val="none"/>
+        <w:vertAlign w:val="baseline"/>
+      </w:rPr>
+    </w:lvl>
+    <w:lvl w:ilvl="1">
+      <w:start w:val="1"/>
+      <w:numFmt w:val="bullet"/>
+      <w:suff w:val="tab"/>
+      <w:lvlText w:val="•"/>
+      <w:lvlJc w:val="left"/>
+      <w:pPr>
+        <w:ind w:left="774" w:hanging="174"/>
+      </w:pPr>
+      <w:rPr>
+        <w:rFonts w:hAnsi="Arial Unicode MS"/>
+        <w:caps w:val="0"/>
+        <w:smallCaps w:val="0"/>
+        <w:strike w:val="0"/>
+        <w:dstrike w:val="0"/>
+        <w:outline w:val="0"/>
+        <w:emboss w:val="0"/>
+        <w:imprint w:val="0"/>
+        <w:spacing w:val="0"/>
+        <w:w w:val="100"/>
+        <w:kern w:val="0"/>
+        <w:position w:val="0"/>
+        <w:highlight w:val="none"/>
+        <w:vertAlign w:val="baseline"/>
+      </w:rPr>
+    </w:lvl>
+    <w:lvl w:ilvl="2">
+      <w:start w:val="1"/>
+      <w:numFmt w:val="bullet"/>
+      <w:suff w:val="tab"/>
+      <w:lvlText w:val="•"/>
+      <w:lvlJc w:val="left"/>
+      <w:pPr>
+        <w:ind w:left="1374" w:hanging="174"/>
+      </w:pPr>
+      <w:rPr>
+        <w:rFonts w:hAnsi="Arial Unicode MS"/>
+        <w:caps w:val="0"/>
+        <w:smallCaps w:val="0"/>
+        <w:strike w:val="0"/>
+        <w:dstrike w:val="0"/>
+        <w:outline w:val="0"/>
+        <w:emboss w:val="0"/>
+        <w:imprint w:val="0"/>
+        <w:spacing w:val="0"/>
+        <w:w w:val="100"/>
+        <w:kern w:val="0"/>
+        <w:position w:val="0"/>
+        <w:highlight w:val="none"/>
+        <w:vertAlign w:val="baseline"/>
+      </w:rPr>
+    </w:lvl>
+    <w:lvl w:ilvl="3">
+      <w:start w:val="1"/>
+      <w:numFmt w:val="bullet"/>
+      <w:suff w:val="tab"/>
+      <w:lvlText w:val="•"/>
+      <w:lvlJc w:val="left"/>
+      <w:pPr>
+        <w:ind w:left="1974" w:hanging="174"/>
+      </w:pPr>
+      <w:rPr>
+        <w:rFonts w:hAnsi="Arial Unicode MS"/>
+        <w:caps w:val="0"/>
+        <w:smallCaps w:val="0"/>
+        <w:strike w:val="0"/>
+        <w:dstrike w:val="0"/>
+        <w:outline w:val="0"/>
+        <w:emboss w:val="0"/>
+        <w:imprint w:val="0"/>
+        <w:spacing w:val="0"/>
+        <w:w w:val="100"/>
+        <w:kern w:val="0"/>
+        <w:position w:val="0"/>
+        <w:highlight w:val="none"/>
+        <w:vertAlign w:val="baseline"/>
+      </w:rPr>
+    </w:lvl>
+    <w:lvl w:ilvl="4">
+      <w:start w:val="1"/>
+      <w:numFmt w:val="bullet"/>
+      <w:suff w:val="tab"/>
+      <w:lvlText w:val="•"/>
+      <w:lvlJc w:val="left"/>
+      <w:pPr>
+        <w:ind w:left="2574" w:hanging="174"/>
+      </w:pPr>
+      <w:rPr>
+        <w:rFonts w:hAnsi="Arial Unicode MS"/>
+        <w:caps w:val="0"/>
+        <w:smallCaps w:val="0"/>
+        <w:strike w:val="0"/>
+        <w:dstrike w:val="0"/>
+        <w:outline w:val="0"/>
+        <w:emboss w:val="0"/>
+        <w:imprint w:val="0"/>
+        <w:spacing w:val="0"/>
+        <w:w w:val="100"/>
+        <w:kern w:val="0"/>
+        <w:position w:val="0"/>
+        <w:highlight w:val="none"/>
+        <w:vertAlign w:val="baseline"/>
+      </w:rPr>
+    </w:lvl>
+    <w:lvl w:ilvl="5">
+      <w:start w:val="1"/>
+      <w:numFmt w:val="bullet"/>
+      <w:suff w:val="tab"/>
+      <w:lvlText w:val="•"/>
+      <w:lvlJc w:val="left"/>
+      <w:pPr>
+        <w:ind w:left="3174" w:hanging="174"/>
+      </w:pPr>
+      <w:rPr>
+        <w:rFonts w:hAnsi="Arial Unicode MS"/>
+        <w:caps w:val="0"/>
+        <w:smallCaps w:val="0"/>
+        <w:strike w:val="0"/>
+        <w:dstrike w:val="0"/>
+        <w:outline w:val="0"/>
+        <w:emboss w:val="0"/>
+        <w:imprint w:val="0"/>
+        <w:spacing w:val="0"/>
+        <w:w w:val="100"/>
+        <w:kern w:val="0"/>
+        <w:position w:val="0"/>
+        <w:highlight w:val="none"/>
+        <w:vertAlign w:val="baseline"/>
+      </w:rPr>
+    </w:lvl>
+    <w:lvl w:ilvl="6">
+      <w:start w:val="1"/>
+      <w:numFmt w:val="bullet"/>
+      <w:suff w:val="tab"/>
+      <w:lvlText w:val="•"/>
+      <w:lvlJc w:val="left"/>
+      <w:pPr>
+        <w:ind w:left="3774" w:hanging="174"/>
+      </w:pPr>
+      <w:rPr>
+        <w:rFonts w:hAnsi="Arial Unicode MS"/>
+        <w:caps w:val="0"/>
+        <w:smallCaps w:val="0"/>
+        <w:strike w:val="0"/>
+        <w:dstrike w:val="0"/>
+        <w:outline w:val="0"/>
+        <w:emboss w:val="0"/>
+        <w:imprint w:val="0"/>
+        <w:spacing w:val="0"/>
+        <w:w w:val="100"/>
+        <w:kern w:val="0"/>
+        <w:position w:val="0"/>
+        <w:highlight w:val="none"/>
+        <w:vertAlign w:val="baseline"/>
+      </w:rPr>
+    </w:lvl>
+    <w:lvl w:ilvl="7">
+      <w:start w:val="1"/>
+      <w:numFmt w:val="bullet"/>
+      <w:suff w:val="tab"/>
+      <w:lvlText w:val="•"/>
+      <w:lvlJc w:val="left"/>
+      <w:pPr>
+        <w:ind w:left="4374" w:hanging="174"/>
+      </w:pPr>
+      <w:rPr>
+        <w:rFonts w:hAnsi="Arial Unicode MS"/>
+        <w:caps w:val="0"/>
+        <w:smallCaps w:val="0"/>
+        <w:strike w:val="0"/>
+        <w:dstrike w:val="0"/>
+        <w:outline w:val="0"/>
+        <w:emboss w:val="0"/>
+        <w:imprint w:val="0"/>
+        <w:spacing w:val="0"/>
+        <w:w w:val="100"/>
+        <w:kern w:val="0"/>
+        <w:position w:val="0"/>
+        <w:highlight w:val="none"/>
+        <w:vertAlign w:val="baseline"/>
+      </w:rPr>
+    </w:lvl>
+    <w:lvl w:ilvl="8">
+      <w:start w:val="1"/>
+      <w:numFmt w:val="bullet"/>
+      <w:suff w:val="tab"/>
+      <w:lvlText w:val="•"/>
+      <w:lvlJc w:val="left"/>
+      <w:pPr>
+        <w:ind w:left="4974" w:hanging="174"/>
+      </w:pPr>
+      <w:rPr>
+        <w:rFonts w:hAnsi="Arial Unicode MS"/>
+        <w:caps w:val="0"/>
+        <w:smallCaps w:val="0"/>
+        <w:strike w:val="0"/>
+        <w:dstrike w:val="0"/>
+        <w:outline w:val="0"/>
+        <w:emboss w:val="0"/>
+        <w:imprint w:val="0"/>
+        <w:spacing w:val="0"/>
+        <w:w w:val="100"/>
+        <w:kern w:val="0"/>
+        <w:position w:val="0"/>
+        <w:highlight w:val="none"/>
+        <w:vertAlign w:val="baseline"/>
+      </w:rPr>
+    </w:lvl>
+  </w:abstractNum>
+  <w:abstractNum w:abstractNumId="47">
     <w:multiLevelType w:val="hybridMultilevel"/>
     <w:lvl w:ilvl="0">
       <w:start w:val="1"/>
@@ -13014,6 +16010,33 @@
   </w:num>
   <w:num w:numId="39">
     <w:abstractNumId w:val="38"/>
+  </w:num>
+  <w:num w:numId="40">
+    <w:abstractNumId w:val="39"/>
+  </w:num>
+  <w:num w:numId="41">
+    <w:abstractNumId w:val="40"/>
+  </w:num>
+  <w:num w:numId="42">
+    <w:abstractNumId w:val="41"/>
+  </w:num>
+  <w:num w:numId="43">
+    <w:abstractNumId w:val="42"/>
+  </w:num>
+  <w:num w:numId="44">
+    <w:abstractNumId w:val="43"/>
+  </w:num>
+  <w:num w:numId="45">
+    <w:abstractNumId w:val="44"/>
+  </w:num>
+  <w:num w:numId="46">
+    <w:abstractNumId w:val="45"/>
+  </w:num>
+  <w:num w:numId="47">
+    <w:abstractNumId w:val="46"/>
+  </w:num>
+  <w:num w:numId="48">
+    <w:abstractNumId w:val="47"/>
   </w:num>
 </w:numbering>
 </file>

</xml_diff>